<commit_message>
update supp_fin [Fig s7, s9]
发现fig s7 s9
两个相关图的横坐标trials number, limit写的是0, 140, 所以160的那个点没有纳入
</commit_message>
<xml_diff>
--- a/6_Manuscript/2_Submit/2_Submission_BRM/2_Revision_1st_round/Supplementary Material_revision_fin.docx
+++ b/6_Manuscript/2_Submit/2_Submission_BRM/2_Revision_1st_round/Supplementary Material_revision_fin.docx
@@ -1,10 +1,10 @@
 
 <file path=word/document.xml><?xml version="1.0" encoding="utf-8"?>
-<w:document xmlns:wpc="http://schemas.microsoft.com/office/word/2010/wordprocessingCanvas" xmlns:cx="http://schemas.microsoft.com/office/drawing/2014/chartex" xmlns:cx1="http://schemas.microsoft.com/office/drawing/2015/9/8/chartex" xmlns:cx2="http://schemas.microsoft.com/office/drawing/2015/10/21/chartex" xmlns:cx3="http://schemas.microsoft.com/office/drawing/2016/5/9/chartex" xmlns:cx4="http://schemas.microsoft.com/office/drawing/2016/5/10/chartex" xmlns:cx5="http://schemas.microsoft.com/office/drawing/2016/5/11/chartex" xmlns:cx6="http://schemas.microsoft.com/office/drawing/2016/5/12/chartex" xmlns:cx7="http://schemas.microsoft.com/office/drawing/2016/5/13/chartex" xmlns:cx8="http://schemas.microsoft.com/office/drawing/2016/5/14/chartex" xmlns:mc="http://schemas.openxmlformats.org/markup-compatibility/2006" xmlns:aink="http://schemas.microsoft.com/office/drawing/2016/ink" xmlns:am3d="http://schemas.microsoft.com/office/drawing/2017/model3d" xmlns:o="urn:schemas-microsoft-com:office:office" xmlns:oel="http://schemas.microsoft.com/office/2019/extlst" xmlns:r="http://schemas.openxmlformats.org/officeDocument/2006/relationships" xmlns:m="http://schemas.openxmlformats.org/officeDocument/2006/math" xmlns:v="urn:schemas-microsoft-com:vml" xmlns:wp14="http://schemas.microsoft.com/office/word/2010/wordprocessingDrawing" xmlns:wp="http://schemas.openxmlformats.org/drawingml/2006/wordprocessingDrawing" xmlns:w10="urn:schemas-microsoft-com:office:word" xmlns:w="http://schemas.openxmlformats.org/wordprocessingml/2006/main" xmlns:w14="http://schemas.microsoft.com/office/word/2010/wordml" xmlns:w15="http://schemas.microsoft.com/office/word/2012/wordml" xmlns:w16cex="http://schemas.microsoft.com/office/word/2018/wordml/cex" xmlns:w16cid="http://schemas.microsoft.com/office/word/2016/wordml/cid" xmlns:w16="http://schemas.microsoft.com/office/word/2018/wordml" xmlns:w16sdtdh="http://schemas.microsoft.com/office/word/2020/wordml/sdtdatahash" xmlns:w16se="http://schemas.microsoft.com/office/word/2015/wordml/symex" xmlns:wpg="http://schemas.microsoft.com/office/word/2010/wordprocessingGroup" xmlns:wpi="http://schemas.microsoft.com/office/word/2010/wordprocessingInk" xmlns:wne="http://schemas.microsoft.com/office/word/2006/wordml" xmlns:wps="http://schemas.microsoft.com/office/word/2010/wordprocessingShape" mc:Ignorable="w14 w15 w16se w16cid w16 w16cex w16sdtdh wp14">
+<w:document xmlns:wpc="http://schemas.microsoft.com/office/word/2010/wordprocessingCanvas" xmlns:cx="http://schemas.microsoft.com/office/drawing/2014/chartex" xmlns:cx1="http://schemas.microsoft.com/office/drawing/2015/9/8/chartex" xmlns:cx2="http://schemas.microsoft.com/office/drawing/2015/10/21/chartex" xmlns:cx3="http://schemas.microsoft.com/office/drawing/2016/5/9/chartex" xmlns:cx4="http://schemas.microsoft.com/office/drawing/2016/5/10/chartex" xmlns:cx5="http://schemas.microsoft.com/office/drawing/2016/5/11/chartex" xmlns:cx6="http://schemas.microsoft.com/office/drawing/2016/5/12/chartex" xmlns:cx7="http://schemas.microsoft.com/office/drawing/2016/5/13/chartex" xmlns:cx8="http://schemas.microsoft.com/office/drawing/2016/5/14/chartex" xmlns:mc="http://schemas.openxmlformats.org/markup-compatibility/2006" xmlns:aink="http://schemas.microsoft.com/office/drawing/2016/ink" xmlns:am3d="http://schemas.microsoft.com/office/drawing/2017/model3d" xmlns:o="urn:schemas-microsoft-com:office:office" xmlns:oel="http://schemas.microsoft.com/office/2019/extlst" xmlns:r="http://schemas.openxmlformats.org/officeDocument/2006/relationships" xmlns:m="http://schemas.openxmlformats.org/officeDocument/2006/math" xmlns:v="urn:schemas-microsoft-com:vml" xmlns:wp14="http://schemas.microsoft.com/office/word/2010/wordprocessingDrawing" xmlns:wp="http://schemas.openxmlformats.org/drawingml/2006/wordprocessingDrawing" xmlns:w10="urn:schemas-microsoft-com:office:word" xmlns:w="http://schemas.openxmlformats.org/wordprocessingml/2006/main" xmlns:w14="http://schemas.microsoft.com/office/word/2010/wordml" xmlns:w15="http://schemas.microsoft.com/office/word/2012/wordml" xmlns:w16cex="http://schemas.microsoft.com/office/word/2018/wordml/cex" xmlns:w16cid="http://schemas.microsoft.com/office/word/2016/wordml/cid" xmlns:w16="http://schemas.microsoft.com/office/word/2018/wordml" xmlns:w16du="http://schemas.microsoft.com/office/word/2023/wordml/word16du" xmlns:w16sdtdh="http://schemas.microsoft.com/office/word/2020/wordml/sdtdatahash" xmlns:w16se="http://schemas.microsoft.com/office/word/2015/wordml/symex" xmlns:wpg="http://schemas.microsoft.com/office/word/2010/wordprocessingGroup" xmlns:wpi="http://schemas.microsoft.com/office/word/2010/wordprocessingInk" xmlns:wne="http://schemas.microsoft.com/office/word/2006/wordml" xmlns:wps="http://schemas.microsoft.com/office/word/2010/wordprocessingShape" mc:Ignorable="w14 w15 w16se w16cid w16 w16cex w16sdtdh w16du wp14">
   <w:body>
     <w:p>
       <w:pPr>
-        <w:pStyle w:val="Title"/>
+        <w:pStyle w:val="a3"/>
         <w:spacing w:after="480"/>
         <w:rPr>
           <w:rFonts w:eastAsiaTheme="minorEastAsia"/>
@@ -71,7 +71,7 @@
     </w:p>
     <w:p>
       <w:pPr>
-        <w:pStyle w:val="NormalWeb"/>
+        <w:pStyle w:val="a5"/>
         <w:spacing w:after="480"/>
         <w:jc w:val="center"/>
         <w:rPr>
@@ -104,21 +104,7 @@
         <w:rPr>
           <w:color w:val="000000" w:themeColor="text1"/>
         </w:rPr>
-        <w:t xml:space="preserve">, </w:t>
-      </w:r>
-      <w:proofErr w:type="spellStart"/>
-      <w:r>
-        <w:rPr>
-          <w:color w:val="000000" w:themeColor="text1"/>
-        </w:rPr>
-        <w:t>Mengzhen</w:t>
-      </w:r>
-      <w:proofErr w:type="spellEnd"/>
-      <w:r>
-        <w:rPr>
-          <w:color w:val="000000" w:themeColor="text1"/>
-        </w:rPr>
-        <w:t xml:space="preserve"> Hu</w:t>
+        <w:t>, Mengzhen Hu</w:t>
       </w:r>
       <w:r>
         <w:rPr>
@@ -140,21 +126,7 @@
         <w:rPr>
           <w:color w:val="000000" w:themeColor="text1"/>
         </w:rPr>
-        <w:t xml:space="preserve">, </w:t>
-      </w:r>
-      <w:proofErr w:type="spellStart"/>
-      <w:r>
-        <w:rPr>
-          <w:color w:val="000000" w:themeColor="text1"/>
-        </w:rPr>
-        <w:t>Yuanrui</w:t>
-      </w:r>
-      <w:proofErr w:type="spellEnd"/>
-      <w:r>
-        <w:rPr>
-          <w:color w:val="000000" w:themeColor="text1"/>
-        </w:rPr>
-        <w:t xml:space="preserve"> Zheng</w:t>
+        <w:t>, Yuanrui Zheng</w:t>
       </w:r>
       <w:r>
         <w:rPr>
@@ -168,21 +140,7 @@
         <w:rPr>
           <w:color w:val="000000" w:themeColor="text1"/>
         </w:rPr>
-        <w:t xml:space="preserve">, </w:t>
-      </w:r>
-      <w:proofErr w:type="spellStart"/>
-      <w:r>
-        <w:rPr>
-          <w:color w:val="000000" w:themeColor="text1"/>
-        </w:rPr>
-        <w:t>Jie</w:t>
-      </w:r>
-      <w:proofErr w:type="spellEnd"/>
-      <w:r>
-        <w:rPr>
-          <w:color w:val="000000" w:themeColor="text1"/>
-        </w:rPr>
-        <w:t xml:space="preserve"> Sui</w:t>
+        <w:t>, Jie Sui</w:t>
       </w:r>
       <w:r>
         <w:rPr>
@@ -209,7 +167,7 @@
     </w:p>
     <w:p>
       <w:pPr>
-        <w:pStyle w:val="NormalWeb"/>
+        <w:pStyle w:val="a5"/>
         <w:spacing w:before="120" w:beforeAutospacing="0" w:after="120" w:afterAutospacing="0"/>
         <w:jc w:val="center"/>
         <w:rPr>
@@ -239,7 +197,7 @@
     </w:p>
     <w:p>
       <w:pPr>
-        <w:pStyle w:val="NormalWeb"/>
+        <w:pStyle w:val="a5"/>
         <w:spacing w:before="120" w:beforeAutospacing="0" w:after="120" w:afterAutospacing="0"/>
         <w:jc w:val="center"/>
         <w:rPr>
@@ -269,7 +227,7 @@
     </w:p>
     <w:p>
       <w:pPr>
-        <w:pStyle w:val="NormalWeb"/>
+        <w:pStyle w:val="a5"/>
         <w:spacing w:before="120" w:beforeAutospacing="0" w:after="120" w:afterAutospacing="0"/>
         <w:jc w:val="center"/>
         <w:rPr>
@@ -299,7 +257,7 @@
     </w:p>
     <w:p>
       <w:pPr>
-        <w:pStyle w:val="NormalWeb"/>
+        <w:pStyle w:val="a5"/>
         <w:spacing w:after="480"/>
         <w:jc w:val="center"/>
         <w:rPr>
@@ -368,7 +326,7 @@
     </w:p>
     <w:p>
       <w:pPr>
-        <w:pStyle w:val="Heading1"/>
+        <w:pStyle w:val="1"/>
         <w:spacing w:before="480" w:after="480"/>
         <w:rPr>
           <w:rFonts w:eastAsia="Calibri"/>
@@ -387,7 +345,7 @@
     </w:p>
     <w:p>
       <w:pPr>
-        <w:pStyle w:val="Heading1"/>
+        <w:pStyle w:val="1"/>
         <w:spacing w:before="480" w:after="480"/>
         <w:rPr>
           <w:rFonts w:eastAsia="Calibri"/>
@@ -405,7 +363,7 @@
     </w:p>
     <w:p>
       <w:pPr>
-        <w:pStyle w:val="Heading2"/>
+        <w:pStyle w:val="2"/>
         <w:spacing w:before="240" w:after="240"/>
         <w:rPr>
           <w:color w:val="000000" w:themeColor="text1"/>
@@ -451,7 +409,7 @@
     </w:p>
     <w:p>
       <w:pPr>
-        <w:pStyle w:val="Heading3"/>
+        <w:pStyle w:val="3"/>
         <w:spacing w:before="240" w:after="240"/>
         <w:rPr>
           <w:rFonts w:eastAsiaTheme="minorEastAsia"/>
@@ -484,7 +442,7 @@
     </w:p>
     <w:p>
       <w:pPr>
-        <w:pStyle w:val="Heading3"/>
+        <w:pStyle w:val="3"/>
         <w:spacing w:before="240" w:after="240"/>
         <w:rPr>
           <w:rFonts w:eastAsiaTheme="minorEastAsia"/>
@@ -544,7 +502,7 @@
     </w:p>
     <w:p>
       <w:pPr>
-        <w:pStyle w:val="Heading3"/>
+        <w:pStyle w:val="3"/>
         <w:spacing w:before="240" w:after="240"/>
         <w:rPr>
           <w:rFonts w:eastAsia="Calibri"/>
@@ -574,7 +532,7 @@
     </w:p>
     <w:p>
       <w:pPr>
-        <w:pStyle w:val="Heading3"/>
+        <w:pStyle w:val="3"/>
         <w:spacing w:before="240" w:after="240"/>
         <w:rPr>
           <w:rFonts w:eastAsia="Calibri"/>
@@ -671,21 +629,7 @@
         <w:rPr>
           <w:color w:val="000000" w:themeColor="text1"/>
         </w:rPr>
-        <w:t xml:space="preserve"> of the screen for 500 </w:t>
-      </w:r>
-      <w:proofErr w:type="spellStart"/>
-      <w:r>
-        <w:rPr>
-          <w:color w:val="000000" w:themeColor="text1"/>
-        </w:rPr>
-        <w:t>ms</w:t>
-      </w:r>
-      <w:proofErr w:type="spellEnd"/>
-      <w:r>
-        <w:rPr>
-          <w:color w:val="000000" w:themeColor="text1"/>
-        </w:rPr>
-        <w:t xml:space="preserve">. Then, a shape–label pairing as well as the fixation cross </w:t>
+        <w:t xml:space="preserve"> of the screen for 500 ms. Then, a shape–label pairing as well as the fixation cross </w:t>
       </w:r>
       <w:r>
         <w:rPr>
@@ -709,21 +653,7 @@
         <w:rPr>
           <w:color w:val="000000" w:themeColor="text1"/>
         </w:rPr>
-        <w:t xml:space="preserve"> </w:t>
-      </w:r>
-      <w:proofErr w:type="spellStart"/>
-      <w:r>
-        <w:rPr>
-          <w:color w:val="000000" w:themeColor="text1"/>
-        </w:rPr>
-        <w:t>ms</w:t>
-      </w:r>
-      <w:proofErr w:type="spellEnd"/>
-      <w:r>
-        <w:rPr>
-          <w:color w:val="000000" w:themeColor="text1"/>
-        </w:rPr>
-        <w:t xml:space="preserve">. Participants were asked to determine whether the shape was appropriately matched to the label by pressing one of the two response buttons as quickly and precisely as possible within this timeframe. </w:t>
+        <w:t xml:space="preserve"> ms. Participants were asked to determine whether the shape was appropriately matched to the label by pressing one of the two response buttons as quickly and precisely as possible within this timeframe. </w:t>
       </w:r>
     </w:p>
     <w:p>
@@ -750,35 +680,7 @@
         <w:rPr>
           <w:color w:val="000000" w:themeColor="text1"/>
         </w:rPr>
-        <w:t xml:space="preserve"> conditions. In the control condition, participants learned the association between 3 geometric shapes (circle, horizontal </w:t>
-      </w:r>
-      <w:proofErr w:type="gramStart"/>
-      <w:r>
-        <w:rPr>
-          <w:color w:val="000000" w:themeColor="text1"/>
-        </w:rPr>
-        <w:t>ellipse</w:t>
-      </w:r>
-      <w:proofErr w:type="gramEnd"/>
-      <w:r>
-        <w:rPr>
-          <w:color w:val="000000" w:themeColor="text1"/>
-        </w:rPr>
-        <w:t xml:space="preserve"> and vertical ellipse) and three labels (Self, Friend, Stranger). In each of the emotion-based conditions, participants would see facial expressions (happy, sad, neutral) appear on the circle, horizontal </w:t>
-      </w:r>
-      <w:proofErr w:type="gramStart"/>
-      <w:r>
-        <w:rPr>
-          <w:color w:val="000000" w:themeColor="text1"/>
-        </w:rPr>
-        <w:t>ellipse</w:t>
-      </w:r>
-      <w:proofErr w:type="gramEnd"/>
-      <w:r>
-        <w:rPr>
-          <w:color w:val="000000" w:themeColor="text1"/>
-        </w:rPr>
-        <w:t xml:space="preserve"> and vertical ellipse (see Fig. S1). In each condition, before commencing the formal experimental trials, participants underwent a training session comprising 24 practice trials. After the practice trials, each participant completed 6 blocks of 60 trials in the task. There were six types of shape-label associations: Matching (Matching / Non-matching) x Shape (Self, Friend, Stranger) associations, with 60 trials for each association. Participants took a short break (up to 60 seconds) after each block. Each participant was required to repeat the experiment six times, with a one-week gap between each wave of experiments. </w:t>
+        <w:t xml:space="preserve"> conditions. In the control condition, participants learned the association between 3 geometric shapes (circle, horizontal ellipse and vertical ellipse) and three labels (Self, Friend, Stranger). In each of the emotion-based conditions, participants would see facial expressions (happy, sad, neutral) appear on the circle, horizontal ellipse and vertical ellipse (see Fig. S1). In each condition, before commencing the formal experimental trials, participants underwent a training session comprising 24 practice trials. After the practice trials, each participant completed 6 blocks of 60 trials in the task. There were six types of shape-label associations: Matching (Matching / Non-matching) x Shape (Self, Friend, Stranger) associations, with 60 trials for each association. Participants took a short break (up to 60 seconds) after each block. Each participant was required to repeat the experiment six times, with a one-week gap between each wave of experiments. </w:t>
       </w:r>
     </w:p>
     <w:p>
@@ -854,7 +756,7 @@
       </w:pPr>
       <w:r>
         <w:rPr>
-          <w:rFonts w:eastAsia="SimSun"/>
+          <w:rFonts w:eastAsia="宋体"/>
           <w:b/>
           <w:noProof/>
           <w:color w:val="000000" w:themeColor="text1"/>
@@ -904,7 +806,7 @@
     </w:p>
     <w:p>
       <w:pPr>
-        <w:pStyle w:val="Heading2"/>
+        <w:pStyle w:val="2"/>
         <w:spacing w:before="240" w:after="240"/>
         <w:rPr>
           <w:color w:val="000000" w:themeColor="text1"/>
@@ -1146,7 +1048,7 @@
     </w:p>
     <w:p>
       <w:pPr>
-        <w:pStyle w:val="Heading2"/>
+        <w:pStyle w:val="2"/>
         <w:spacing w:before="240" w:after="240"/>
         <w:rPr>
           <w:color w:val="000000" w:themeColor="text1"/>
@@ -1248,21 +1150,7 @@
         <w:rPr>
           <w:color w:val="000000" w:themeColor="text1"/>
         </w:rPr>
-        <w:t>We chose not to utilize the HDDM package (</w:t>
-      </w:r>
-      <w:proofErr w:type="spellStart"/>
-      <w:r>
-        <w:rPr>
-          <w:color w:val="000000" w:themeColor="text1"/>
-        </w:rPr>
-        <w:t>Wiecki</w:t>
-      </w:r>
-      <w:proofErr w:type="spellEnd"/>
-      <w:r>
-        <w:rPr>
-          <w:color w:val="000000" w:themeColor="text1"/>
-        </w:rPr>
-        <w:t xml:space="preserve"> et al., 2013) since the computation process was significantly time-consuming, necessitating high computational resources and leading to prolonged overall analysis time. Instead, we performed a package </w:t>
+        <w:t xml:space="preserve">We chose not to utilize the HDDM package (Wiecki et al., 2013) since the computation process was significantly time-consuming, necessitating high computational resources and leading to prolonged overall analysis time. Instead, we performed a package </w:t>
       </w:r>
       <w:r>
         <w:rPr>
@@ -1359,63 +1247,21 @@
         <w:rPr>
           <w:color w:val="000000" w:themeColor="text1"/>
         </w:rPr>
-        <w:t xml:space="preserve">Subsequently, we utilized three widely used DDM packages in R, namely </w:t>
+        <w:t>Subsequently, we utilized three widely used DDM packages in R, namely RWiener (</w:t>
       </w:r>
       <w:proofErr w:type="spellStart"/>
       <w:r>
         <w:rPr>
           <w:color w:val="000000" w:themeColor="text1"/>
         </w:rPr>
-        <w:t>RWiener</w:t>
+        <w:t>Viechtbauer</w:t>
       </w:r>
       <w:proofErr w:type="spellEnd"/>
       <w:r>
         <w:rPr>
           <w:color w:val="000000" w:themeColor="text1"/>
         </w:rPr>
-        <w:t xml:space="preserve"> (</w:t>
-      </w:r>
-      <w:proofErr w:type="spellStart"/>
-      <w:r>
-        <w:rPr>
-          <w:color w:val="000000" w:themeColor="text1"/>
-        </w:rPr>
-        <w:t>Viechtbauer</w:t>
-      </w:r>
-      <w:proofErr w:type="spellEnd"/>
-      <w:r>
-        <w:rPr>
-          <w:color w:val="000000" w:themeColor="text1"/>
-        </w:rPr>
-        <w:t xml:space="preserve">, 2010), </w:t>
-      </w:r>
-      <w:proofErr w:type="spellStart"/>
-      <w:r>
-        <w:rPr>
-          <w:color w:val="000000" w:themeColor="text1"/>
-        </w:rPr>
-        <w:t>hausekeep</w:t>
-      </w:r>
-      <w:proofErr w:type="spellEnd"/>
-      <w:r>
-        <w:rPr>
-          <w:color w:val="000000" w:themeColor="text1"/>
-        </w:rPr>
-        <w:t xml:space="preserve"> (Lin, 2019), and </w:t>
-      </w:r>
-      <w:proofErr w:type="spellStart"/>
-      <w:r>
-        <w:rPr>
-          <w:color w:val="000000" w:themeColor="text1"/>
-        </w:rPr>
-        <w:t>FastDMinR</w:t>
-      </w:r>
-      <w:proofErr w:type="spellEnd"/>
-      <w:r>
-        <w:rPr>
-          <w:color w:val="000000" w:themeColor="text1"/>
-        </w:rPr>
-        <w:t xml:space="preserve"> (Voss &amp; Voss, 2007), to compute parameter estimates for these generated datasets. The evaluation process involved comparing the computed values obtained from the R packages with the set parameters. If the computed values from the R packages were found to be closer to the set values, it signified that the respective R package provided more accurate parameter estimation for the DDM. </w:t>
+        <w:t xml:space="preserve">, 2010), hausekeep (Lin, 2019), and FastDMinR (Voss &amp; Voss, 2007), to compute parameter estimates for these generated datasets. The evaluation process involved comparing the computed values obtained from the R packages with the set parameters. If the computed values from the R packages were found to be closer to the set values, it signified that the respective R package provided more accurate parameter estimation for the DDM. </w:t>
       </w:r>
     </w:p>
     <w:p>
@@ -1444,21 +1290,7 @@
         <w:rPr>
           <w:color w:val="000000" w:themeColor="text1"/>
         </w:rPr>
-        <w:t xml:space="preserve">) obtained from </w:t>
-      </w:r>
-      <w:proofErr w:type="spellStart"/>
-      <w:r>
-        <w:rPr>
-          <w:color w:val="000000" w:themeColor="text1"/>
-        </w:rPr>
-        <w:t>RWiener</w:t>
-      </w:r>
-      <w:proofErr w:type="spellEnd"/>
-      <w:r>
-        <w:rPr>
-          <w:color w:val="000000" w:themeColor="text1"/>
-        </w:rPr>
-        <w:t xml:space="preserve"> was 1.01, with a 95% confidence interval of [.98, 1.03], which is closely aligned with our pre-defined values. Similarly, the estimated starting point (</w:t>
+        <w:t>) obtained from RWiener was 1.01, with a 95% confidence interval of [.98, 1.03], which is closely aligned with our pre-defined values. Similarly, the estimated starting point (</w:t>
       </w:r>
       <w:r>
         <w:rPr>
@@ -1479,21 +1311,7 @@
           <w:color w:val="000000" w:themeColor="text1"/>
         </w:rPr>
         <w:lastRenderedPageBreak/>
-        <w:t xml:space="preserve">calculated using other packages either showed high inaccuracies, excessively wide confidence intervals or required extended computation times. As a result, we have opted to utilize </w:t>
-      </w:r>
-      <w:proofErr w:type="spellStart"/>
-      <w:r>
-        <w:rPr>
-          <w:color w:val="000000" w:themeColor="text1"/>
-        </w:rPr>
-        <w:t>RWiener</w:t>
-      </w:r>
-      <w:proofErr w:type="spellEnd"/>
-      <w:r>
-        <w:rPr>
-          <w:color w:val="000000" w:themeColor="text1"/>
-        </w:rPr>
-        <w:t xml:space="preserve"> for our calculations. It struck a favourable balance between accuracy, confidence interval width, and computational efficiency, making it the most suitable choice for our analysis. </w:t>
+        <w:t xml:space="preserve">calculated using other packages either showed high inaccuracies, excessively wide confidence intervals or required extended computation times. As a result, we have opted to utilize RWiener for our calculations. It struck a favourable balance between accuracy, confidence interval width, and computational efficiency, making it the most suitable choice for our analysis. </w:t>
       </w:r>
     </w:p>
     <w:p>
@@ -1511,7 +1329,7 @@
           <w:color w:val="000000" w:themeColor="text1"/>
         </w:rPr>
         <w:drawing>
-          <wp:inline distT="0" distB="0" distL="0" distR="0" wp14:anchorId="3DF37086" wp14:editId="21A2C466">
+          <wp:inline distT="0" distB="0" distL="0" distR="0" wp14:anchorId="3DF37086" wp14:editId="230A26FB">
             <wp:extent cx="5762625" cy="3742280"/>
             <wp:effectExtent l="0" t="0" r="0" b="0"/>
             <wp:docPr id="2" name="图片 2" descr="A group of graphs showing different colored lines&#10;&#10;Description automatically generated"/>
@@ -1574,7 +1392,7 @@
       </w:pPr>
       <w:r>
         <w:rPr>
-          <w:rFonts w:eastAsia="SimSun"/>
+          <w:rFonts w:eastAsia="宋体"/>
           <w:b/>
           <w:noProof/>
           <w:color w:val="000000" w:themeColor="text1"/>
@@ -1662,68 +1480,12 @@
         <w:rPr>
           <w:color w:val="000000" w:themeColor="text1"/>
         </w:rPr>
-        <w:t>” corresponds to the starting point. The y-axis of the graph displays the estimation of these DDM parameters using three different R packages: “</w:t>
-      </w:r>
-      <w:proofErr w:type="spellStart"/>
-      <w:r>
-        <w:rPr>
-          <w:color w:val="000000" w:themeColor="text1"/>
-        </w:rPr>
-        <w:t>RWiener</w:t>
-      </w:r>
-      <w:proofErr w:type="spellEnd"/>
-      <w:r>
-        <w:rPr>
-          <w:color w:val="000000" w:themeColor="text1"/>
-        </w:rPr>
-        <w:t>,” “</w:t>
-      </w:r>
-      <w:proofErr w:type="spellStart"/>
-      <w:r>
-        <w:rPr>
-          <w:color w:val="000000" w:themeColor="text1"/>
-        </w:rPr>
-        <w:t>hausekeep</w:t>
-      </w:r>
-      <w:proofErr w:type="spellEnd"/>
-      <w:r>
-        <w:rPr>
-          <w:color w:val="000000" w:themeColor="text1"/>
-        </w:rPr>
-        <w:t>,” and “</w:t>
-      </w:r>
-      <w:proofErr w:type="spellStart"/>
-      <w:r>
-        <w:rPr>
-          <w:color w:val="000000" w:themeColor="text1"/>
-        </w:rPr>
-        <w:t>FastDMinR</w:t>
-      </w:r>
-      <w:proofErr w:type="spellEnd"/>
-      <w:r>
-        <w:rPr>
-          <w:color w:val="000000" w:themeColor="text1"/>
-        </w:rPr>
-        <w:t>.” In total, there are five methods for estimating DDM parameters, with three methods originating from the “</w:t>
-      </w:r>
-      <w:proofErr w:type="spellStart"/>
-      <w:r>
-        <w:rPr>
-          <w:color w:val="000000" w:themeColor="text1"/>
-        </w:rPr>
-        <w:t>FastDMinR</w:t>
-      </w:r>
-      <w:proofErr w:type="spellEnd"/>
-      <w:r>
-        <w:rPr>
-          <w:color w:val="000000" w:themeColor="text1"/>
-        </w:rPr>
-        <w:t xml:space="preserve">” package. On the x-axis, the values of the estimated parameters are plotted. The dashed line on the graph indicates the true value of the parameter being estimated. </w:t>
+        <w:t xml:space="preserve">” corresponds to the starting point. The y-axis of the graph displays the estimation of these DDM parameters using three different R packages: “RWiener,” “hausekeep,” and “FastDMinR.” In total, there are five methods for estimating DDM parameters, with three methods originating from the “FastDMinR” package. On the x-axis, the values of the estimated parameters are plotted. The dashed line on the graph indicates the true value of the parameter being estimated. </w:t>
       </w:r>
     </w:p>
     <w:p>
       <w:pPr>
-        <w:pStyle w:val="Heading1"/>
+        <w:pStyle w:val="1"/>
         <w:keepNext w:val="0"/>
         <w:keepLines w:val="0"/>
         <w:spacing w:before="480" w:after="480"/>
@@ -1745,7 +1507,7 @@
     </w:p>
     <w:p>
       <w:pPr>
-        <w:pStyle w:val="Heading2"/>
+        <w:pStyle w:val="2"/>
         <w:spacing w:before="240" w:after="240"/>
         <w:rPr>
           <w:color w:val="000000" w:themeColor="text1"/>
@@ -2141,7 +1903,7 @@
       <w:pPr>
         <w:spacing w:line="276" w:lineRule="auto"/>
         <w:rPr>
-          <w:rFonts w:eastAsia="SimSun"/>
+          <w:rFonts w:eastAsia="宋体"/>
           <w:b/>
           <w:bCs/>
           <w:color w:val="000000" w:themeColor="text1"/>
@@ -2221,7 +1983,7 @@
             <w:pPr>
               <w:jc w:val="center"/>
               <w:rPr>
-                <w:rFonts w:eastAsia="DengXian"/>
+                <w:rFonts w:eastAsia="等线"/>
                 <w:b/>
                 <w:bCs/>
                 <w:color w:val="000000" w:themeColor="text1"/>
@@ -2233,7 +1995,7 @@
             <w:bookmarkStart w:id="0" w:name="RANGE!A2"/>
             <w:r>
               <w:rPr>
-                <w:rFonts w:eastAsia="DengXian"/>
+                <w:rFonts w:eastAsia="等线"/>
                 <w:b/>
                 <w:bCs/>
                 <w:color w:val="000000" w:themeColor="text1"/>
@@ -2264,7 +2026,7 @@
             <w:pPr>
               <w:jc w:val="center"/>
               <w:rPr>
-                <w:rFonts w:eastAsia="DengXian"/>
+                <w:rFonts w:eastAsia="等线"/>
                 <w:b/>
                 <w:bCs/>
                 <w:color w:val="000000" w:themeColor="text1"/>
@@ -2275,7 +2037,7 @@
             </w:pPr>
             <w:r>
               <w:rPr>
-                <w:rFonts w:eastAsia="DengXian"/>
+                <w:rFonts w:eastAsia="等线"/>
                 <w:b/>
                 <w:bCs/>
                 <w:color w:val="000000" w:themeColor="text1"/>
@@ -2306,7 +2068,7 @@
             <w:pPr>
               <w:jc w:val="center"/>
               <w:rPr>
-                <w:rFonts w:eastAsia="DengXian"/>
+                <w:rFonts w:eastAsia="等线"/>
                 <w:b/>
                 <w:bCs/>
                 <w:i/>
@@ -2319,7 +2081,7 @@
             </w:pPr>
             <w:r>
               <w:rPr>
-                <w:rFonts w:eastAsia="DengXian"/>
+                <w:rFonts w:eastAsia="等线"/>
                 <w:b/>
                 <w:bCs/>
                 <w:color w:val="000000" w:themeColor="text1"/>
@@ -2331,7 +2093,7 @@
             </w:r>
             <w:r>
               <w:rPr>
-                <w:rFonts w:eastAsia="DengXian"/>
+                <w:rFonts w:eastAsia="等线"/>
                 <w:b/>
                 <w:bCs/>
                 <w:i/>
@@ -2345,7 +2107,7 @@
             </w:r>
             <w:r>
               <w:rPr>
-                <w:rFonts w:eastAsia="DengXian"/>
+                <w:rFonts w:eastAsia="等线"/>
                 <w:b/>
                 <w:bCs/>
                 <w:color w:val="000000" w:themeColor="text1"/>
@@ -2376,7 +2138,7 @@
             <w:pPr>
               <w:jc w:val="center"/>
               <w:rPr>
-                <w:rFonts w:eastAsia="DengXian"/>
+                <w:rFonts w:eastAsia="等线"/>
                 <w:b/>
                 <w:bCs/>
                 <w:color w:val="000000" w:themeColor="text1"/>
@@ -2387,7 +2149,7 @@
             </w:pPr>
             <w:r>
               <w:rPr>
-                <w:rFonts w:eastAsia="DengXian"/>
+                <w:rFonts w:eastAsia="等线"/>
                 <w:b/>
                 <w:bCs/>
                 <w:color w:val="000000" w:themeColor="text1"/>
@@ -2417,7 +2179,7 @@
             <w:pPr>
               <w:jc w:val="center"/>
               <w:rPr>
-                <w:rFonts w:eastAsia="DengXian"/>
+                <w:rFonts w:eastAsia="等线"/>
                 <w:b/>
                 <w:bCs/>
                 <w:color w:val="000000" w:themeColor="text1"/>
@@ -2428,7 +2190,7 @@
             </w:pPr>
             <w:r>
               <w:rPr>
-                <w:rFonts w:eastAsia="DengXian"/>
+                <w:rFonts w:eastAsia="等线"/>
                 <w:b/>
                 <w:bCs/>
                 <w:color w:val="000000" w:themeColor="text1"/>
@@ -2458,7 +2220,7 @@
             <w:pPr>
               <w:jc w:val="center"/>
               <w:rPr>
-                <w:rFonts w:eastAsia="DengXian"/>
+                <w:rFonts w:eastAsia="等线"/>
                 <w:b/>
                 <w:bCs/>
                 <w:i/>
@@ -2471,7 +2233,7 @@
             </w:pPr>
             <w:r>
               <w:rPr>
-                <w:rFonts w:eastAsia="DengXian"/>
+                <w:rFonts w:eastAsia="等线"/>
                 <w:b/>
                 <w:bCs/>
                 <w:i/>
@@ -2503,7 +2265,7 @@
             <w:pPr>
               <w:jc w:val="center"/>
               <w:rPr>
-                <w:rFonts w:eastAsia="DengXian"/>
+                <w:rFonts w:eastAsia="等线"/>
                 <w:b/>
                 <w:bCs/>
                 <w:i/>
@@ -2516,7 +2278,7 @@
             </w:pPr>
             <w:r>
               <w:rPr>
-                <w:rFonts w:eastAsia="DengXian"/>
+                <w:rFonts w:eastAsia="等线"/>
                 <w:b/>
                 <w:bCs/>
                 <w:i/>
@@ -2530,7 +2292,7 @@
             </w:r>
             <w:r>
               <w:rPr>
-                <w:rFonts w:eastAsia="DengXian"/>
+                <w:rFonts w:eastAsia="等线"/>
                 <w:b/>
                 <w:bCs/>
                 <w:i/>
@@ -2566,7 +2328,7 @@
           <w:p>
             <w:pPr>
               <w:rPr>
-                <w:rFonts w:eastAsia="DengXian"/>
+                <w:rFonts w:eastAsia="等线"/>
                 <w:b/>
                 <w:bCs/>
                 <w:color w:val="000000" w:themeColor="text1"/>
@@ -2593,7 +2355,7 @@
           <w:p>
             <w:pPr>
               <w:rPr>
-                <w:rFonts w:eastAsia="DengXian"/>
+                <w:rFonts w:eastAsia="等线"/>
                 <w:b/>
                 <w:bCs/>
                 <w:color w:val="000000" w:themeColor="text1"/>
@@ -2620,7 +2382,7 @@
           <w:p>
             <w:pPr>
               <w:rPr>
-                <w:rFonts w:eastAsia="DengXian"/>
+                <w:rFonts w:eastAsia="等线"/>
                 <w:b/>
                 <w:bCs/>
                 <w:i/>
@@ -2649,7 +2411,7 @@
           <w:p>
             <w:pPr>
               <w:rPr>
-                <w:rFonts w:eastAsia="DengXian"/>
+                <w:rFonts w:eastAsia="等线"/>
                 <w:b/>
                 <w:bCs/>
                 <w:color w:val="000000" w:themeColor="text1"/>
@@ -2676,7 +2438,7 @@
           <w:p>
             <w:pPr>
               <w:rPr>
-                <w:rFonts w:eastAsia="DengXian"/>
+                <w:rFonts w:eastAsia="等线"/>
                 <w:b/>
                 <w:bCs/>
                 <w:color w:val="000000" w:themeColor="text1"/>
@@ -2703,7 +2465,7 @@
           <w:p>
             <w:pPr>
               <w:rPr>
-                <w:rFonts w:eastAsia="DengXian"/>
+                <w:rFonts w:eastAsia="等线"/>
                 <w:b/>
                 <w:bCs/>
                 <w:i/>
@@ -2732,7 +2494,7 @@
           <w:p>
             <w:pPr>
               <w:rPr>
-                <w:rFonts w:eastAsia="DengXian"/>
+                <w:rFonts w:eastAsia="等线"/>
                 <w:b/>
                 <w:bCs/>
                 <w:i/>
@@ -2763,7 +2525,7 @@
             <w:pPr>
               <w:jc w:val="center"/>
               <w:rPr>
-                <w:rFonts w:eastAsia="DengXian"/>
+                <w:rFonts w:eastAsia="等线"/>
                 <w:b/>
                 <w:bCs/>
                 <w:i/>
@@ -2798,7 +2560,7 @@
             <w:pPr>
               <w:jc w:val="center"/>
               <w:rPr>
-                <w:rFonts w:eastAsia="DengXian"/>
+                <w:rFonts w:eastAsia="等线"/>
                 <w:color w:val="000000" w:themeColor="text1"/>
                 <w:sz w:val="22"/>
                 <w:szCs w:val="22"/>
@@ -2807,7 +2569,7 @@
             </w:pPr>
             <w:r>
               <w:rPr>
-                <w:rFonts w:eastAsia="DengXian" w:hint="eastAsia"/>
+                <w:rFonts w:eastAsia="等线" w:hint="eastAsia"/>
                 <w:color w:val="000000" w:themeColor="text1"/>
                 <w:sz w:val="22"/>
                 <w:szCs w:val="22"/>
@@ -2834,7 +2596,7 @@
             <w:pPr>
               <w:jc w:val="center"/>
               <w:rPr>
-                <w:rFonts w:eastAsia="DengXian"/>
+                <w:rFonts w:eastAsia="等线"/>
                 <w:color w:val="000000" w:themeColor="text1"/>
                 <w:sz w:val="22"/>
                 <w:szCs w:val="22"/>
@@ -3029,7 +2791,7 @@
             <w:pPr>
               <w:jc w:val="center"/>
               <w:rPr>
-                <w:rFonts w:eastAsia="DengXian"/>
+                <w:rFonts w:eastAsia="等线"/>
                 <w:color w:val="000000" w:themeColor="text1"/>
                 <w:sz w:val="22"/>
                 <w:szCs w:val="22"/>
@@ -3038,7 +2800,7 @@
             </w:pPr>
             <w:r>
               <w:rPr>
-                <w:rFonts w:eastAsia="DengXian"/>
+                <w:rFonts w:eastAsia="等线"/>
                 <w:color w:val="000000" w:themeColor="text1"/>
                 <w:sz w:val="22"/>
                 <w:szCs w:val="22"/>
@@ -3066,7 +2828,7 @@
             <w:pPr>
               <w:jc w:val="center"/>
               <w:rPr>
-                <w:rFonts w:eastAsia="DengXian"/>
+                <w:rFonts w:eastAsia="等线"/>
                 <w:color w:val="000000" w:themeColor="text1"/>
                 <w:sz w:val="22"/>
                 <w:szCs w:val="22"/>
@@ -3075,7 +2837,7 @@
             </w:pPr>
             <w:r>
               <w:rPr>
-                <w:rFonts w:eastAsia="DengXian"/>
+                <w:rFonts w:eastAsia="等线"/>
                 <w:color w:val="000000" w:themeColor="text1"/>
                 <w:sz w:val="22"/>
                 <w:szCs w:val="22"/>
@@ -3103,7 +2865,7 @@
             <w:pPr>
               <w:jc w:val="center"/>
               <w:rPr>
-                <w:rFonts w:eastAsia="DengXian"/>
+                <w:rFonts w:eastAsia="等线"/>
                 <w:color w:val="000000" w:themeColor="text1"/>
                 <w:sz w:val="22"/>
                 <w:szCs w:val="22"/>
@@ -3112,7 +2874,7 @@
             </w:pPr>
             <w:r>
               <w:rPr>
-                <w:rFonts w:eastAsia="DengXian"/>
+                <w:rFonts w:eastAsia="等线"/>
                 <w:color w:val="000000" w:themeColor="text1"/>
                 <w:sz w:val="22"/>
                 <w:szCs w:val="22"/>
@@ -3138,7 +2900,7 @@
             <w:pPr>
               <w:jc w:val="center"/>
               <w:rPr>
-                <w:rFonts w:eastAsia="DengXian"/>
+                <w:rFonts w:eastAsia="等线"/>
                 <w:color w:val="000000" w:themeColor="text1"/>
                 <w:sz w:val="22"/>
                 <w:szCs w:val="22"/>
@@ -3163,7 +2925,7 @@
             <w:pPr>
               <w:jc w:val="center"/>
               <w:rPr>
-                <w:rFonts w:eastAsia="DengXian"/>
+                <w:rFonts w:eastAsia="等线"/>
                 <w:color w:val="000000" w:themeColor="text1"/>
                 <w:sz w:val="22"/>
                 <w:szCs w:val="22"/>
@@ -3188,7 +2950,7 @@
             <w:pPr>
               <w:jc w:val="center"/>
               <w:rPr>
-                <w:rFonts w:eastAsia="DengXian"/>
+                <w:rFonts w:eastAsia="等线"/>
                 <w:color w:val="000000" w:themeColor="text1"/>
                 <w:sz w:val="22"/>
                 <w:szCs w:val="22"/>
@@ -3236,7 +2998,7 @@
             <w:pPr>
               <w:jc w:val="center"/>
               <w:rPr>
-                <w:rFonts w:eastAsia="DengXian"/>
+                <w:rFonts w:eastAsia="等线"/>
                 <w:color w:val="000000" w:themeColor="text1"/>
                 <w:sz w:val="22"/>
                 <w:szCs w:val="22"/>
@@ -3263,7 +3025,7 @@
             <w:pPr>
               <w:jc w:val="center"/>
               <w:rPr>
-                <w:rFonts w:eastAsia="DengXian"/>
+                <w:rFonts w:eastAsia="等线"/>
                 <w:color w:val="000000" w:themeColor="text1"/>
                 <w:sz w:val="22"/>
                 <w:szCs w:val="22"/>
@@ -3272,7 +3034,7 @@
             </w:pPr>
             <w:r>
               <w:rPr>
-                <w:rFonts w:eastAsia="DengXian"/>
+                <w:rFonts w:eastAsia="等线"/>
                 <w:color w:val="000000" w:themeColor="text1"/>
                 <w:sz w:val="22"/>
                 <w:szCs w:val="22"/>
@@ -3300,7 +3062,7 @@
             <w:pPr>
               <w:jc w:val="center"/>
               <w:rPr>
-                <w:rFonts w:eastAsia="DengXian"/>
+                <w:rFonts w:eastAsia="等线"/>
                 <w:color w:val="000000" w:themeColor="text1"/>
                 <w:sz w:val="22"/>
                 <w:szCs w:val="22"/>
@@ -3309,7 +3071,7 @@
             </w:pPr>
             <w:r>
               <w:rPr>
-                <w:rFonts w:eastAsia="DengXian"/>
+                <w:rFonts w:eastAsia="等线"/>
                 <w:color w:val="000000" w:themeColor="text1"/>
                 <w:sz w:val="22"/>
                 <w:szCs w:val="22"/>
@@ -3337,7 +3099,7 @@
             <w:pPr>
               <w:jc w:val="center"/>
               <w:rPr>
-                <w:rFonts w:eastAsia="DengXian"/>
+                <w:rFonts w:eastAsia="等线"/>
                 <w:color w:val="000000" w:themeColor="text1"/>
                 <w:sz w:val="22"/>
                 <w:szCs w:val="22"/>
@@ -3346,7 +3108,7 @@
             </w:pPr>
             <w:r>
               <w:rPr>
-                <w:rFonts w:eastAsia="DengXian"/>
+                <w:rFonts w:eastAsia="等线"/>
                 <w:color w:val="000000" w:themeColor="text1"/>
                 <w:sz w:val="22"/>
                 <w:szCs w:val="22"/>
@@ -3372,7 +3134,7 @@
             <w:pPr>
               <w:jc w:val="center"/>
               <w:rPr>
-                <w:rFonts w:eastAsia="DengXian"/>
+                <w:rFonts w:eastAsia="等线"/>
                 <w:color w:val="000000" w:themeColor="text1"/>
                 <w:sz w:val="22"/>
                 <w:szCs w:val="22"/>
@@ -3397,7 +3159,7 @@
             <w:pPr>
               <w:jc w:val="center"/>
               <w:rPr>
-                <w:rFonts w:eastAsia="DengXian"/>
+                <w:rFonts w:eastAsia="等线"/>
                 <w:color w:val="000000" w:themeColor="text1"/>
                 <w:sz w:val="22"/>
                 <w:szCs w:val="22"/>
@@ -3422,7 +3184,7 @@
             <w:pPr>
               <w:jc w:val="center"/>
               <w:rPr>
-                <w:rFonts w:eastAsia="DengXian"/>
+                <w:rFonts w:eastAsia="等线"/>
                 <w:color w:val="000000" w:themeColor="text1"/>
                 <w:sz w:val="22"/>
                 <w:szCs w:val="22"/>
@@ -3470,7 +3232,7 @@
             <w:pPr>
               <w:jc w:val="center"/>
               <w:rPr>
-                <w:rFonts w:eastAsia="DengXian"/>
+                <w:rFonts w:eastAsia="等线"/>
                 <w:color w:val="000000" w:themeColor="text1"/>
                 <w:sz w:val="22"/>
                 <w:szCs w:val="22"/>
@@ -3497,7 +3259,7 @@
             <w:pPr>
               <w:jc w:val="center"/>
               <w:rPr>
-                <w:rFonts w:eastAsia="DengXian"/>
+                <w:rFonts w:eastAsia="等线"/>
                 <w:i/>
                 <w:iCs/>
                 <w:color w:val="000000" w:themeColor="text1"/>
@@ -3508,7 +3270,7 @@
             </w:pPr>
             <w:r>
               <w:rPr>
-                <w:rFonts w:eastAsia="DengXian"/>
+                <w:rFonts w:eastAsia="等线"/>
                 <w:i/>
                 <w:iCs/>
                 <w:color w:val="000000" w:themeColor="text1"/>
@@ -3538,7 +3300,7 @@
             <w:pPr>
               <w:jc w:val="center"/>
               <w:rPr>
-                <w:rFonts w:eastAsia="DengXian"/>
+                <w:rFonts w:eastAsia="等线"/>
                 <w:color w:val="000000" w:themeColor="text1"/>
                 <w:sz w:val="22"/>
                 <w:szCs w:val="22"/>
@@ -3547,7 +3309,7 @@
             </w:pPr>
             <w:r>
               <w:rPr>
-                <w:rFonts w:eastAsia="DengXian"/>
+                <w:rFonts w:eastAsia="等线"/>
                 <w:color w:val="000000" w:themeColor="text1"/>
                 <w:sz w:val="22"/>
                 <w:szCs w:val="22"/>
@@ -3575,7 +3337,7 @@
             <w:pPr>
               <w:jc w:val="center"/>
               <w:rPr>
-                <w:rFonts w:eastAsia="DengXian"/>
+                <w:rFonts w:eastAsia="等线"/>
                 <w:color w:val="000000" w:themeColor="text1"/>
                 <w:sz w:val="22"/>
                 <w:szCs w:val="22"/>
@@ -3584,7 +3346,7 @@
             </w:pPr>
             <w:r>
               <w:rPr>
-                <w:rFonts w:eastAsia="DengXian"/>
+                <w:rFonts w:eastAsia="等线"/>
                 <w:color w:val="000000" w:themeColor="text1"/>
                 <w:sz w:val="22"/>
                 <w:szCs w:val="22"/>
@@ -3610,7 +3372,7 @@
             <w:pPr>
               <w:jc w:val="center"/>
               <w:rPr>
-                <w:rFonts w:eastAsia="DengXian"/>
+                <w:rFonts w:eastAsia="等线"/>
                 <w:color w:val="000000" w:themeColor="text1"/>
                 <w:sz w:val="22"/>
                 <w:szCs w:val="22"/>
@@ -3635,7 +3397,7 @@
             <w:pPr>
               <w:jc w:val="center"/>
               <w:rPr>
-                <w:rFonts w:eastAsia="DengXian"/>
+                <w:rFonts w:eastAsia="等线"/>
                 <w:color w:val="000000" w:themeColor="text1"/>
                 <w:sz w:val="22"/>
                 <w:szCs w:val="22"/>
@@ -3660,7 +3422,7 @@
             <w:pPr>
               <w:jc w:val="center"/>
               <w:rPr>
-                <w:rFonts w:eastAsia="DengXian"/>
+                <w:rFonts w:eastAsia="等线"/>
                 <w:color w:val="000000" w:themeColor="text1"/>
                 <w:sz w:val="22"/>
                 <w:szCs w:val="22"/>
@@ -3708,7 +3470,7 @@
             <w:pPr>
               <w:jc w:val="center"/>
               <w:rPr>
-                <w:rFonts w:eastAsia="DengXian"/>
+                <w:rFonts w:eastAsia="等线"/>
                 <w:color w:val="000000" w:themeColor="text1"/>
                 <w:sz w:val="22"/>
                 <w:szCs w:val="22"/>
@@ -3735,7 +3497,7 @@
             <w:pPr>
               <w:jc w:val="center"/>
               <w:rPr>
-                <w:rFonts w:eastAsia="DengXian"/>
+                <w:rFonts w:eastAsia="等线"/>
                 <w:i/>
                 <w:iCs/>
                 <w:color w:val="000000" w:themeColor="text1"/>
@@ -3746,7 +3508,7 @@
             </w:pPr>
             <w:r>
               <w:rPr>
-                <w:rFonts w:eastAsia="DengXian"/>
+                <w:rFonts w:eastAsia="等线"/>
                 <w:i/>
                 <w:iCs/>
                 <w:color w:val="000000" w:themeColor="text1"/>
@@ -3776,7 +3538,7 @@
             <w:pPr>
               <w:jc w:val="center"/>
               <w:rPr>
-                <w:rFonts w:eastAsia="DengXian"/>
+                <w:rFonts w:eastAsia="等线"/>
                 <w:color w:val="000000" w:themeColor="text1"/>
                 <w:sz w:val="22"/>
                 <w:szCs w:val="22"/>
@@ -3785,7 +3547,7 @@
             </w:pPr>
             <w:r>
               <w:rPr>
-                <w:rFonts w:eastAsia="DengXian"/>
+                <w:rFonts w:eastAsia="等线"/>
                 <w:color w:val="000000" w:themeColor="text1"/>
                 <w:sz w:val="22"/>
                 <w:szCs w:val="22"/>
@@ -3813,7 +3575,7 @@
             <w:pPr>
               <w:jc w:val="center"/>
               <w:rPr>
-                <w:rFonts w:eastAsia="DengXian"/>
+                <w:rFonts w:eastAsia="等线"/>
                 <w:color w:val="000000" w:themeColor="text1"/>
                 <w:sz w:val="22"/>
                 <w:szCs w:val="22"/>
@@ -3822,7 +3584,7 @@
             </w:pPr>
             <w:r>
               <w:rPr>
-                <w:rFonts w:eastAsia="DengXian"/>
+                <w:rFonts w:eastAsia="等线"/>
                 <w:color w:val="000000" w:themeColor="text1"/>
                 <w:sz w:val="22"/>
                 <w:szCs w:val="22"/>
@@ -3848,7 +3610,7 @@
             <w:pPr>
               <w:jc w:val="center"/>
               <w:rPr>
-                <w:rFonts w:eastAsia="DengXian"/>
+                <w:rFonts w:eastAsia="等线"/>
                 <w:color w:val="000000" w:themeColor="text1"/>
                 <w:sz w:val="22"/>
                 <w:szCs w:val="22"/>
@@ -3873,7 +3635,7 @@
             <w:pPr>
               <w:jc w:val="center"/>
               <w:rPr>
-                <w:rFonts w:eastAsia="DengXian"/>
+                <w:rFonts w:eastAsia="等线"/>
                 <w:color w:val="000000" w:themeColor="text1"/>
                 <w:sz w:val="22"/>
                 <w:szCs w:val="22"/>
@@ -3898,7 +3660,7 @@
             <w:pPr>
               <w:jc w:val="center"/>
               <w:rPr>
-                <w:rFonts w:eastAsia="DengXian"/>
+                <w:rFonts w:eastAsia="等线"/>
                 <w:color w:val="000000" w:themeColor="text1"/>
                 <w:sz w:val="22"/>
                 <w:szCs w:val="22"/>
@@ -3946,7 +3708,7 @@
             <w:pPr>
               <w:jc w:val="center"/>
               <w:rPr>
-                <w:rFonts w:eastAsia="DengXian"/>
+                <w:rFonts w:eastAsia="等线"/>
                 <w:color w:val="000000" w:themeColor="text1"/>
                 <w:sz w:val="22"/>
                 <w:szCs w:val="22"/>
@@ -3973,7 +3735,7 @@
             <w:pPr>
               <w:jc w:val="center"/>
               <w:rPr>
-                <w:rFonts w:eastAsia="DengXian"/>
+                <w:rFonts w:eastAsia="等线"/>
                 <w:i/>
                 <w:iCs/>
                 <w:color w:val="000000" w:themeColor="text1"/>
@@ -3984,7 +3746,7 @@
             </w:pPr>
             <w:r>
               <w:rPr>
-                <w:rFonts w:eastAsia="DengXian"/>
+                <w:rFonts w:eastAsia="等线"/>
                 <w:i/>
                 <w:iCs/>
                 <w:color w:val="000000" w:themeColor="text1"/>
@@ -4014,7 +3776,7 @@
             <w:pPr>
               <w:jc w:val="center"/>
               <w:rPr>
-                <w:rFonts w:eastAsia="DengXian"/>
+                <w:rFonts w:eastAsia="等线"/>
                 <w:color w:val="000000" w:themeColor="text1"/>
                 <w:sz w:val="22"/>
                 <w:szCs w:val="22"/>
@@ -4023,7 +3785,7 @@
             </w:pPr>
             <w:r>
               <w:rPr>
-                <w:rFonts w:eastAsia="DengXian"/>
+                <w:rFonts w:eastAsia="等线"/>
                 <w:color w:val="000000" w:themeColor="text1"/>
                 <w:sz w:val="22"/>
                 <w:szCs w:val="22"/>
@@ -4051,7 +3813,7 @@
             <w:pPr>
               <w:jc w:val="center"/>
               <w:rPr>
-                <w:rFonts w:eastAsia="DengXian"/>
+                <w:rFonts w:eastAsia="等线"/>
                 <w:color w:val="000000" w:themeColor="text1"/>
                 <w:sz w:val="22"/>
                 <w:szCs w:val="22"/>
@@ -4060,7 +3822,7 @@
             </w:pPr>
             <w:r>
               <w:rPr>
-                <w:rFonts w:eastAsia="DengXian"/>
+                <w:rFonts w:eastAsia="等线"/>
                 <w:color w:val="000000" w:themeColor="text1"/>
                 <w:sz w:val="22"/>
                 <w:szCs w:val="22"/>
@@ -4086,7 +3848,7 @@
             <w:pPr>
               <w:jc w:val="center"/>
               <w:rPr>
-                <w:rFonts w:eastAsia="DengXian"/>
+                <w:rFonts w:eastAsia="等线"/>
                 <w:color w:val="000000" w:themeColor="text1"/>
                 <w:sz w:val="22"/>
                 <w:szCs w:val="22"/>
@@ -4111,7 +3873,7 @@
             <w:pPr>
               <w:jc w:val="center"/>
               <w:rPr>
-                <w:rFonts w:eastAsia="DengXian"/>
+                <w:rFonts w:eastAsia="等线"/>
                 <w:color w:val="000000" w:themeColor="text1"/>
                 <w:sz w:val="22"/>
                 <w:szCs w:val="22"/>
@@ -4136,7 +3898,7 @@
             <w:pPr>
               <w:jc w:val="center"/>
               <w:rPr>
-                <w:rFonts w:eastAsia="DengXian"/>
+                <w:rFonts w:eastAsia="等线"/>
                 <w:color w:val="000000" w:themeColor="text1"/>
                 <w:sz w:val="22"/>
                 <w:szCs w:val="22"/>
@@ -4184,7 +3946,7 @@
             <w:pPr>
               <w:jc w:val="center"/>
               <w:rPr>
-                <w:rFonts w:eastAsia="DengXian"/>
+                <w:rFonts w:eastAsia="等线"/>
                 <w:color w:val="000000" w:themeColor="text1"/>
                 <w:sz w:val="22"/>
                 <w:szCs w:val="22"/>
@@ -4211,7 +3973,7 @@
             <w:pPr>
               <w:jc w:val="center"/>
               <w:rPr>
-                <w:rFonts w:eastAsia="DengXian"/>
+                <w:rFonts w:eastAsia="等线"/>
                 <w:i/>
                 <w:iCs/>
                 <w:color w:val="000000" w:themeColor="text1"/>
@@ -4222,7 +3984,7 @@
             </w:pPr>
             <w:r>
               <w:rPr>
-                <w:rFonts w:eastAsia="DengXian"/>
+                <w:rFonts w:eastAsia="等线"/>
                 <w:i/>
                 <w:iCs/>
                 <w:color w:val="000000" w:themeColor="text1"/>
@@ -4252,7 +4014,7 @@
             <w:pPr>
               <w:jc w:val="center"/>
               <w:rPr>
-                <w:rFonts w:eastAsia="DengXian"/>
+                <w:rFonts w:eastAsia="等线"/>
                 <w:color w:val="000000" w:themeColor="text1"/>
                 <w:sz w:val="22"/>
                 <w:szCs w:val="22"/>
@@ -4261,7 +4023,7 @@
             </w:pPr>
             <w:r>
               <w:rPr>
-                <w:rFonts w:eastAsia="DengXian"/>
+                <w:rFonts w:eastAsia="等线"/>
                 <w:color w:val="000000" w:themeColor="text1"/>
                 <w:sz w:val="22"/>
                 <w:szCs w:val="22"/>
@@ -4271,7 +4033,7 @@
             </w:r>
             <w:r>
               <w:rPr>
-                <w:rFonts w:eastAsia="DengXian" w:hint="eastAsia"/>
+                <w:rFonts w:eastAsia="等线" w:hint="eastAsia"/>
                 <w:color w:val="000000" w:themeColor="text1"/>
                 <w:sz w:val="22"/>
                 <w:szCs w:val="22"/>
@@ -4281,7 +4043,7 @@
             </w:r>
             <w:r>
               <w:rPr>
-                <w:rFonts w:eastAsia="DengXian"/>
+                <w:rFonts w:eastAsia="等线"/>
                 <w:color w:val="000000" w:themeColor="text1"/>
                 <w:sz w:val="22"/>
                 <w:szCs w:val="22"/>
@@ -4291,7 +4053,7 @@
             </w:r>
             <w:r>
               <w:rPr>
-                <w:rFonts w:eastAsia="DengXian" w:hint="eastAsia"/>
+                <w:rFonts w:eastAsia="等线" w:hint="eastAsia"/>
                 <w:color w:val="000000" w:themeColor="text1"/>
                 <w:sz w:val="22"/>
                 <w:szCs w:val="22"/>
@@ -4301,7 +4063,7 @@
             </w:r>
             <w:r>
               <w:rPr>
-                <w:rFonts w:eastAsia="DengXian"/>
+                <w:rFonts w:eastAsia="等线"/>
                 <w:color w:val="000000" w:themeColor="text1"/>
                 <w:sz w:val="22"/>
                 <w:szCs w:val="22"/>
@@ -4311,7 +4073,7 @@
             </w:r>
             <w:r>
               <w:rPr>
-                <w:rFonts w:eastAsia="DengXian" w:hint="eastAsia"/>
+                <w:rFonts w:eastAsia="等线" w:hint="eastAsia"/>
                 <w:color w:val="000000" w:themeColor="text1"/>
                 <w:sz w:val="22"/>
                 <w:szCs w:val="22"/>
@@ -4321,7 +4083,7 @@
             </w:r>
             <w:r>
               <w:rPr>
-                <w:rFonts w:eastAsia="DengXian"/>
+                <w:rFonts w:eastAsia="等线"/>
                 <w:color w:val="000000" w:themeColor="text1"/>
                 <w:sz w:val="22"/>
                 <w:szCs w:val="22"/>
@@ -4349,7 +4111,7 @@
             <w:pPr>
               <w:jc w:val="center"/>
               <w:rPr>
-                <w:rFonts w:eastAsia="DengXian"/>
+                <w:rFonts w:eastAsia="等线"/>
                 <w:color w:val="000000" w:themeColor="text1"/>
                 <w:sz w:val="22"/>
                 <w:szCs w:val="22"/>
@@ -4358,7 +4120,7 @@
             </w:pPr>
             <w:r>
               <w:rPr>
-                <w:rFonts w:eastAsia="DengXian"/>
+                <w:rFonts w:eastAsia="等线"/>
                 <w:color w:val="000000" w:themeColor="text1"/>
                 <w:sz w:val="22"/>
                 <w:szCs w:val="22"/>
@@ -4384,7 +4146,7 @@
             <w:pPr>
               <w:jc w:val="center"/>
               <w:rPr>
-                <w:rFonts w:eastAsia="DengXian"/>
+                <w:rFonts w:eastAsia="等线"/>
                 <w:color w:val="000000" w:themeColor="text1"/>
                 <w:sz w:val="22"/>
                 <w:szCs w:val="22"/>
@@ -4409,7 +4171,7 @@
             <w:pPr>
               <w:jc w:val="center"/>
               <w:rPr>
-                <w:rFonts w:eastAsia="DengXian"/>
+                <w:rFonts w:eastAsia="等线"/>
                 <w:color w:val="000000" w:themeColor="text1"/>
                 <w:sz w:val="22"/>
                 <w:szCs w:val="22"/>
@@ -4434,7 +4196,7 @@
             <w:pPr>
               <w:jc w:val="center"/>
               <w:rPr>
-                <w:rFonts w:eastAsia="DengXian"/>
+                <w:rFonts w:eastAsia="等线"/>
                 <w:color w:val="000000" w:themeColor="text1"/>
                 <w:sz w:val="22"/>
                 <w:szCs w:val="22"/>
@@ -4482,7 +4244,7 @@
             <w:pPr>
               <w:jc w:val="center"/>
               <w:rPr>
-                <w:rFonts w:eastAsia="DengXian"/>
+                <w:rFonts w:eastAsia="等线"/>
                 <w:color w:val="000000" w:themeColor="text1"/>
                 <w:sz w:val="22"/>
                 <w:szCs w:val="22"/>
@@ -4491,7 +4253,7 @@
             </w:pPr>
             <w:r>
               <w:rPr>
-                <w:rFonts w:eastAsia="DengXian" w:hint="eastAsia"/>
+                <w:rFonts w:eastAsia="等线" w:hint="eastAsia"/>
                 <w:color w:val="000000" w:themeColor="text1"/>
                 <w:sz w:val="22"/>
                 <w:szCs w:val="22"/>
@@ -4519,7 +4281,7 @@
             <w:pPr>
               <w:jc w:val="center"/>
               <w:rPr>
-                <w:rFonts w:eastAsia="DengXian"/>
+                <w:rFonts w:eastAsia="等线"/>
                 <w:color w:val="000000" w:themeColor="text1"/>
                 <w:sz w:val="22"/>
                 <w:szCs w:val="22"/>
@@ -4719,7 +4481,7 @@
             <w:pPr>
               <w:jc w:val="center"/>
               <w:rPr>
-                <w:rFonts w:eastAsia="DengXian"/>
+                <w:rFonts w:eastAsia="等线"/>
                 <w:color w:val="000000" w:themeColor="text1"/>
                 <w:sz w:val="22"/>
                 <w:szCs w:val="22"/>
@@ -4728,7 +4490,7 @@
             </w:pPr>
             <w:r>
               <w:rPr>
-                <w:rFonts w:eastAsia="DengXian"/>
+                <w:rFonts w:eastAsia="等线"/>
                 <w:color w:val="000000" w:themeColor="text1"/>
                 <w:sz w:val="22"/>
                 <w:szCs w:val="22"/>
@@ -4756,7 +4518,7 @@
             <w:pPr>
               <w:jc w:val="center"/>
               <w:rPr>
-                <w:rFonts w:eastAsia="DengXian"/>
+                <w:rFonts w:eastAsia="等线"/>
                 <w:color w:val="000000" w:themeColor="text1"/>
                 <w:sz w:val="22"/>
                 <w:szCs w:val="22"/>
@@ -4765,7 +4527,7 @@
             </w:pPr>
             <w:r>
               <w:rPr>
-                <w:rFonts w:eastAsia="DengXian"/>
+                <w:rFonts w:eastAsia="等线"/>
                 <w:color w:val="000000" w:themeColor="text1"/>
                 <w:sz w:val="22"/>
                 <w:szCs w:val="22"/>
@@ -4793,7 +4555,7 @@
             <w:pPr>
               <w:jc w:val="center"/>
               <w:rPr>
-                <w:rFonts w:eastAsia="DengXian"/>
+                <w:rFonts w:eastAsia="等线"/>
                 <w:color w:val="000000" w:themeColor="text1"/>
                 <w:sz w:val="22"/>
                 <w:szCs w:val="22"/>
@@ -4802,7 +4564,7 @@
             </w:pPr>
             <w:r>
               <w:rPr>
-                <w:rFonts w:eastAsia="DengXian"/>
+                <w:rFonts w:eastAsia="等线"/>
                 <w:color w:val="000000" w:themeColor="text1"/>
                 <w:sz w:val="22"/>
                 <w:szCs w:val="22"/>
@@ -4829,7 +4591,7 @@
             <w:pPr>
               <w:jc w:val="center"/>
               <w:rPr>
-                <w:rFonts w:eastAsia="DengXian"/>
+                <w:rFonts w:eastAsia="等线"/>
                 <w:color w:val="000000" w:themeColor="text1"/>
                 <w:sz w:val="22"/>
                 <w:szCs w:val="22"/>
@@ -4838,7 +4600,7 @@
             </w:pPr>
             <w:r>
               <w:rPr>
-                <w:rFonts w:eastAsia="DengXian"/>
+                <w:rFonts w:eastAsia="等线"/>
                 <w:color w:val="000000" w:themeColor="text1"/>
                 <w:sz w:val="22"/>
                 <w:szCs w:val="22"/>
@@ -4865,7 +4627,7 @@
             <w:pPr>
               <w:jc w:val="center"/>
               <w:rPr>
-                <w:rFonts w:eastAsia="DengXian"/>
+                <w:rFonts w:eastAsia="等线"/>
                 <w:color w:val="000000" w:themeColor="text1"/>
                 <w:sz w:val="22"/>
                 <w:szCs w:val="22"/>
@@ -4874,7 +4636,7 @@
             </w:pPr>
             <w:r>
               <w:rPr>
-                <w:rFonts w:eastAsia="DengXian" w:hint="eastAsia"/>
+                <w:rFonts w:eastAsia="等线" w:hint="eastAsia"/>
                 <w:color w:val="000000" w:themeColor="text1"/>
                 <w:sz w:val="22"/>
                 <w:szCs w:val="22"/>
@@ -4901,7 +4663,7 @@
             <w:pPr>
               <w:jc w:val="center"/>
               <w:rPr>
-                <w:rFonts w:eastAsia="DengXian"/>
+                <w:rFonts w:eastAsia="等线"/>
                 <w:color w:val="000000" w:themeColor="text1"/>
                 <w:sz w:val="22"/>
                 <w:szCs w:val="22"/>
@@ -4910,7 +4672,7 @@
             </w:pPr>
             <w:r>
               <w:rPr>
-                <w:rFonts w:eastAsia="DengXian"/>
+                <w:rFonts w:eastAsia="等线"/>
                 <w:color w:val="000000" w:themeColor="text1"/>
                 <w:sz w:val="22"/>
                 <w:szCs w:val="22"/>
@@ -4959,7 +4721,7 @@
             <w:pPr>
               <w:jc w:val="center"/>
               <w:rPr>
-                <w:rFonts w:eastAsia="DengXian"/>
+                <w:rFonts w:eastAsia="等线"/>
                 <w:color w:val="000000" w:themeColor="text1"/>
                 <w:sz w:val="22"/>
                 <w:szCs w:val="22"/>
@@ -4986,7 +4748,7 @@
             <w:pPr>
               <w:jc w:val="center"/>
               <w:rPr>
-                <w:rFonts w:eastAsia="DengXian"/>
+                <w:rFonts w:eastAsia="等线"/>
                 <w:color w:val="000000" w:themeColor="text1"/>
                 <w:sz w:val="22"/>
                 <w:szCs w:val="22"/>
@@ -4995,7 +4757,7 @@
             </w:pPr>
             <w:r>
               <w:rPr>
-                <w:rFonts w:eastAsia="DengXian"/>
+                <w:rFonts w:eastAsia="等线"/>
                 <w:color w:val="000000" w:themeColor="text1"/>
                 <w:sz w:val="22"/>
                 <w:szCs w:val="22"/>
@@ -5023,7 +4785,7 @@
             <w:pPr>
               <w:jc w:val="center"/>
               <w:rPr>
-                <w:rFonts w:eastAsia="DengXian"/>
+                <w:rFonts w:eastAsia="等线"/>
                 <w:color w:val="000000" w:themeColor="text1"/>
                 <w:sz w:val="22"/>
                 <w:szCs w:val="22"/>
@@ -5032,7 +4794,7 @@
             </w:pPr>
             <w:r>
               <w:rPr>
-                <w:rFonts w:eastAsia="DengXian"/>
+                <w:rFonts w:eastAsia="等线"/>
                 <w:color w:val="000000" w:themeColor="text1"/>
                 <w:sz w:val="22"/>
                 <w:szCs w:val="22"/>
@@ -5060,7 +4822,7 @@
             <w:pPr>
               <w:jc w:val="center"/>
               <w:rPr>
-                <w:rFonts w:eastAsia="DengXian"/>
+                <w:rFonts w:eastAsia="等线"/>
                 <w:color w:val="000000" w:themeColor="text1"/>
                 <w:sz w:val="22"/>
                 <w:szCs w:val="22"/>
@@ -5069,7 +4831,7 @@
             </w:pPr>
             <w:r>
               <w:rPr>
-                <w:rFonts w:eastAsia="DengXian"/>
+                <w:rFonts w:eastAsia="等线"/>
                 <w:color w:val="000000" w:themeColor="text1"/>
                 <w:sz w:val="22"/>
                 <w:szCs w:val="22"/>
@@ -5096,7 +4858,7 @@
             <w:pPr>
               <w:jc w:val="center"/>
               <w:rPr>
-                <w:rFonts w:eastAsia="DengXian"/>
+                <w:rFonts w:eastAsia="等线"/>
                 <w:color w:val="000000" w:themeColor="text1"/>
                 <w:sz w:val="22"/>
                 <w:szCs w:val="22"/>
@@ -5105,7 +4867,7 @@
             </w:pPr>
             <w:r>
               <w:rPr>
-                <w:rFonts w:eastAsia="DengXian"/>
+                <w:rFonts w:eastAsia="等线"/>
                 <w:color w:val="000000" w:themeColor="text1"/>
                 <w:sz w:val="22"/>
                 <w:szCs w:val="22"/>
@@ -5132,7 +4894,7 @@
             <w:pPr>
               <w:jc w:val="center"/>
               <w:rPr>
-                <w:rFonts w:eastAsia="DengXian"/>
+                <w:rFonts w:eastAsia="等线"/>
                 <w:color w:val="000000" w:themeColor="text1"/>
                 <w:sz w:val="22"/>
                 <w:szCs w:val="22"/>
@@ -5141,7 +4903,7 @@
             </w:pPr>
             <w:r>
               <w:rPr>
-                <w:rFonts w:eastAsia="DengXian" w:hint="eastAsia"/>
+                <w:rFonts w:eastAsia="等线" w:hint="eastAsia"/>
                 <w:color w:val="000000" w:themeColor="text1"/>
                 <w:sz w:val="22"/>
                 <w:szCs w:val="22"/>
@@ -5168,7 +4930,7 @@
             <w:pPr>
               <w:jc w:val="center"/>
               <w:rPr>
-                <w:rFonts w:eastAsia="DengXian"/>
+                <w:rFonts w:eastAsia="等线"/>
                 <w:color w:val="000000" w:themeColor="text1"/>
                 <w:sz w:val="22"/>
                 <w:szCs w:val="22"/>
@@ -5177,7 +4939,7 @@
             </w:pPr>
             <w:r>
               <w:rPr>
-                <w:rFonts w:eastAsia="DengXian"/>
+                <w:rFonts w:eastAsia="等线"/>
                 <w:color w:val="000000" w:themeColor="text1"/>
                 <w:sz w:val="22"/>
                 <w:szCs w:val="22"/>
@@ -5226,7 +4988,7 @@
             <w:pPr>
               <w:jc w:val="center"/>
               <w:rPr>
-                <w:rFonts w:eastAsia="DengXian"/>
+                <w:rFonts w:eastAsia="等线"/>
                 <w:color w:val="000000" w:themeColor="text1"/>
                 <w:sz w:val="22"/>
                 <w:szCs w:val="22"/>
@@ -5253,7 +5015,7 @@
             <w:pPr>
               <w:jc w:val="center"/>
               <w:rPr>
-                <w:rFonts w:eastAsia="DengXian"/>
+                <w:rFonts w:eastAsia="等线"/>
                 <w:i/>
                 <w:iCs/>
                 <w:color w:val="000000" w:themeColor="text1"/>
@@ -5264,7 +5026,7 @@
             </w:pPr>
             <w:r>
               <w:rPr>
-                <w:rFonts w:eastAsia="DengXian"/>
+                <w:rFonts w:eastAsia="等线"/>
                 <w:i/>
                 <w:iCs/>
                 <w:color w:val="000000" w:themeColor="text1"/>
@@ -5294,7 +5056,7 @@
             <w:pPr>
               <w:jc w:val="center"/>
               <w:rPr>
-                <w:rFonts w:eastAsia="DengXian"/>
+                <w:rFonts w:eastAsia="等线"/>
                 <w:color w:val="000000" w:themeColor="text1"/>
                 <w:sz w:val="22"/>
                 <w:szCs w:val="22"/>
@@ -5303,7 +5065,7 @@
             </w:pPr>
             <w:r>
               <w:rPr>
-                <w:rFonts w:eastAsia="DengXian"/>
+                <w:rFonts w:eastAsia="等线"/>
                 <w:color w:val="000000" w:themeColor="text1"/>
                 <w:sz w:val="22"/>
                 <w:szCs w:val="22"/>
@@ -5331,7 +5093,7 @@
             <w:pPr>
               <w:jc w:val="center"/>
               <w:rPr>
-                <w:rFonts w:eastAsia="DengXian"/>
+                <w:rFonts w:eastAsia="等线"/>
                 <w:color w:val="000000" w:themeColor="text1"/>
                 <w:sz w:val="22"/>
                 <w:szCs w:val="22"/>
@@ -5340,7 +5102,7 @@
             </w:pPr>
             <w:r>
               <w:rPr>
-                <w:rFonts w:eastAsia="DengXian"/>
+                <w:rFonts w:eastAsia="等线"/>
                 <w:color w:val="000000" w:themeColor="text1"/>
                 <w:sz w:val="22"/>
                 <w:szCs w:val="22"/>
@@ -5367,7 +5129,7 @@
             <w:pPr>
               <w:jc w:val="center"/>
               <w:rPr>
-                <w:rFonts w:eastAsia="DengXian"/>
+                <w:rFonts w:eastAsia="等线"/>
                 <w:color w:val="000000" w:themeColor="text1"/>
                 <w:sz w:val="22"/>
                 <w:szCs w:val="22"/>
@@ -5376,7 +5138,7 @@
             </w:pPr>
             <w:r>
               <w:rPr>
-                <w:rFonts w:eastAsia="DengXian"/>
+                <w:rFonts w:eastAsia="等线"/>
                 <w:color w:val="000000" w:themeColor="text1"/>
                 <w:sz w:val="22"/>
                 <w:szCs w:val="22"/>
@@ -5403,7 +5165,7 @@
             <w:pPr>
               <w:jc w:val="center"/>
               <w:rPr>
-                <w:rFonts w:eastAsia="DengXian"/>
+                <w:rFonts w:eastAsia="等线"/>
                 <w:color w:val="000000" w:themeColor="text1"/>
                 <w:sz w:val="22"/>
                 <w:szCs w:val="22"/>
@@ -5412,7 +5174,7 @@
             </w:pPr>
             <w:r>
               <w:rPr>
-                <w:rFonts w:eastAsia="DengXian" w:hint="eastAsia"/>
+                <w:rFonts w:eastAsia="等线" w:hint="eastAsia"/>
                 <w:color w:val="000000" w:themeColor="text1"/>
                 <w:sz w:val="22"/>
                 <w:szCs w:val="22"/>
@@ -5439,7 +5201,7 @@
             <w:pPr>
               <w:jc w:val="center"/>
               <w:rPr>
-                <w:rFonts w:eastAsia="DengXian"/>
+                <w:rFonts w:eastAsia="等线"/>
                 <w:color w:val="000000" w:themeColor="text1"/>
                 <w:sz w:val="22"/>
                 <w:szCs w:val="22"/>
@@ -5448,7 +5210,7 @@
             </w:pPr>
             <w:r>
               <w:rPr>
-                <w:rFonts w:eastAsia="DengXian"/>
+                <w:rFonts w:eastAsia="等线"/>
                 <w:color w:val="000000" w:themeColor="text1"/>
                 <w:sz w:val="22"/>
                 <w:szCs w:val="22"/>
@@ -5497,7 +5259,7 @@
             <w:pPr>
               <w:jc w:val="center"/>
               <w:rPr>
-                <w:rFonts w:eastAsia="DengXian"/>
+                <w:rFonts w:eastAsia="等线"/>
                 <w:color w:val="000000" w:themeColor="text1"/>
                 <w:sz w:val="22"/>
                 <w:szCs w:val="22"/>
@@ -5524,7 +5286,7 @@
             <w:pPr>
               <w:jc w:val="center"/>
               <w:rPr>
-                <w:rFonts w:eastAsia="DengXian"/>
+                <w:rFonts w:eastAsia="等线"/>
                 <w:i/>
                 <w:iCs/>
                 <w:color w:val="000000" w:themeColor="text1"/>
@@ -5535,7 +5297,7 @@
             </w:pPr>
             <w:r>
               <w:rPr>
-                <w:rFonts w:eastAsia="DengXian"/>
+                <w:rFonts w:eastAsia="等线"/>
                 <w:i/>
                 <w:iCs/>
                 <w:color w:val="000000" w:themeColor="text1"/>
@@ -5565,7 +5327,7 @@
             <w:pPr>
               <w:jc w:val="center"/>
               <w:rPr>
-                <w:rFonts w:eastAsia="DengXian"/>
+                <w:rFonts w:eastAsia="等线"/>
                 <w:color w:val="000000" w:themeColor="text1"/>
                 <w:sz w:val="22"/>
                 <w:szCs w:val="22"/>
@@ -5574,7 +5336,7 @@
             </w:pPr>
             <w:r>
               <w:rPr>
-                <w:rFonts w:eastAsia="DengXian"/>
+                <w:rFonts w:eastAsia="等线"/>
                 <w:color w:val="000000" w:themeColor="text1"/>
                 <w:sz w:val="22"/>
                 <w:szCs w:val="22"/>
@@ -5602,7 +5364,7 @@
             <w:pPr>
               <w:jc w:val="center"/>
               <w:rPr>
-                <w:rFonts w:eastAsia="DengXian"/>
+                <w:rFonts w:eastAsia="等线"/>
                 <w:color w:val="000000" w:themeColor="text1"/>
                 <w:sz w:val="22"/>
                 <w:szCs w:val="22"/>
@@ -5611,7 +5373,7 @@
             </w:pPr>
             <w:r>
               <w:rPr>
-                <w:rFonts w:eastAsia="DengXian"/>
+                <w:rFonts w:eastAsia="等线"/>
                 <w:color w:val="000000" w:themeColor="text1"/>
                 <w:sz w:val="22"/>
                 <w:szCs w:val="22"/>
@@ -5638,7 +5400,7 @@
             <w:pPr>
               <w:jc w:val="center"/>
               <w:rPr>
-                <w:rFonts w:eastAsia="DengXian"/>
+                <w:rFonts w:eastAsia="等线"/>
                 <w:color w:val="000000" w:themeColor="text1"/>
                 <w:sz w:val="22"/>
                 <w:szCs w:val="22"/>
@@ -5647,7 +5409,7 @@
             </w:pPr>
             <w:r>
               <w:rPr>
-                <w:rFonts w:eastAsia="DengXian"/>
+                <w:rFonts w:eastAsia="等线"/>
                 <w:color w:val="000000" w:themeColor="text1"/>
                 <w:sz w:val="22"/>
                 <w:szCs w:val="22"/>
@@ -5674,7 +5436,7 @@
             <w:pPr>
               <w:jc w:val="center"/>
               <w:rPr>
-                <w:rFonts w:eastAsia="DengXian"/>
+                <w:rFonts w:eastAsia="等线"/>
                 <w:color w:val="000000" w:themeColor="text1"/>
                 <w:sz w:val="22"/>
                 <w:szCs w:val="22"/>
@@ -5683,7 +5445,7 @@
             </w:pPr>
             <w:r>
               <w:rPr>
-                <w:rFonts w:eastAsia="DengXian" w:hint="eastAsia"/>
+                <w:rFonts w:eastAsia="等线" w:hint="eastAsia"/>
                 <w:color w:val="000000" w:themeColor="text1"/>
                 <w:sz w:val="22"/>
                 <w:szCs w:val="22"/>
@@ -5710,7 +5472,7 @@
             <w:pPr>
               <w:jc w:val="center"/>
               <w:rPr>
-                <w:rFonts w:eastAsia="DengXian"/>
+                <w:rFonts w:eastAsia="等线"/>
                 <w:color w:val="000000" w:themeColor="text1"/>
                 <w:sz w:val="22"/>
                 <w:szCs w:val="22"/>
@@ -5719,7 +5481,7 @@
             </w:pPr>
             <w:r>
               <w:rPr>
-                <w:rFonts w:eastAsia="DengXian"/>
+                <w:rFonts w:eastAsia="等线"/>
                 <w:color w:val="000000" w:themeColor="text1"/>
                 <w:sz w:val="22"/>
                 <w:szCs w:val="22"/>
@@ -5768,7 +5530,7 @@
             <w:pPr>
               <w:jc w:val="center"/>
               <w:rPr>
-                <w:rFonts w:eastAsia="DengXian"/>
+                <w:rFonts w:eastAsia="等线"/>
                 <w:color w:val="000000" w:themeColor="text1"/>
                 <w:sz w:val="22"/>
                 <w:szCs w:val="22"/>
@@ -5795,7 +5557,7 @@
             <w:pPr>
               <w:jc w:val="center"/>
               <w:rPr>
-                <w:rFonts w:eastAsia="DengXian"/>
+                <w:rFonts w:eastAsia="等线"/>
                 <w:i/>
                 <w:iCs/>
                 <w:color w:val="000000" w:themeColor="text1"/>
@@ -5806,7 +5568,7 @@
             </w:pPr>
             <w:r>
               <w:rPr>
-                <w:rFonts w:eastAsia="DengXian"/>
+                <w:rFonts w:eastAsia="等线"/>
                 <w:i/>
                 <w:iCs/>
                 <w:color w:val="000000" w:themeColor="text1"/>
@@ -5836,7 +5598,7 @@
             <w:pPr>
               <w:jc w:val="center"/>
               <w:rPr>
-                <w:rFonts w:eastAsia="DengXian"/>
+                <w:rFonts w:eastAsia="等线"/>
                 <w:color w:val="000000" w:themeColor="text1"/>
                 <w:sz w:val="22"/>
                 <w:szCs w:val="22"/>
@@ -5845,7 +5607,7 @@
             </w:pPr>
             <w:r>
               <w:rPr>
-                <w:rFonts w:eastAsia="DengXian"/>
+                <w:rFonts w:eastAsia="等线"/>
                 <w:color w:val="000000" w:themeColor="text1"/>
                 <w:sz w:val="22"/>
                 <w:szCs w:val="22"/>
@@ -5873,7 +5635,7 @@
             <w:pPr>
               <w:jc w:val="center"/>
               <w:rPr>
-                <w:rFonts w:eastAsia="DengXian"/>
+                <w:rFonts w:eastAsia="等线"/>
                 <w:color w:val="000000" w:themeColor="text1"/>
                 <w:sz w:val="22"/>
                 <w:szCs w:val="22"/>
@@ -5882,7 +5644,7 @@
             </w:pPr>
             <w:r>
               <w:rPr>
-                <w:rFonts w:eastAsia="DengXian"/>
+                <w:rFonts w:eastAsia="等线"/>
                 <w:color w:val="000000" w:themeColor="text1"/>
                 <w:sz w:val="22"/>
                 <w:szCs w:val="22"/>
@@ -5909,7 +5671,7 @@
             <w:pPr>
               <w:jc w:val="center"/>
               <w:rPr>
-                <w:rFonts w:eastAsia="DengXian"/>
+                <w:rFonts w:eastAsia="等线"/>
                 <w:color w:val="000000" w:themeColor="text1"/>
                 <w:sz w:val="22"/>
                 <w:szCs w:val="22"/>
@@ -5918,7 +5680,7 @@
             </w:pPr>
             <w:r>
               <w:rPr>
-                <w:rFonts w:eastAsia="DengXian"/>
+                <w:rFonts w:eastAsia="等线"/>
                 <w:color w:val="000000" w:themeColor="text1"/>
                 <w:sz w:val="22"/>
                 <w:szCs w:val="22"/>
@@ -5928,7 +5690,7 @@
             </w:r>
             <w:r>
               <w:rPr>
-                <w:rFonts w:eastAsia="DengXian" w:hint="eastAsia"/>
+                <w:rFonts w:eastAsia="等线" w:hint="eastAsia"/>
                 <w:color w:val="000000" w:themeColor="text1"/>
                 <w:sz w:val="22"/>
                 <w:szCs w:val="22"/>
@@ -5955,7 +5717,7 @@
             <w:pPr>
               <w:jc w:val="center"/>
               <w:rPr>
-                <w:rFonts w:eastAsia="DengXian"/>
+                <w:rFonts w:eastAsia="等线"/>
                 <w:color w:val="000000" w:themeColor="text1"/>
                 <w:sz w:val="22"/>
                 <w:szCs w:val="22"/>
@@ -5964,7 +5726,7 @@
             </w:pPr>
             <w:r>
               <w:rPr>
-                <w:rFonts w:eastAsia="DengXian"/>
+                <w:rFonts w:eastAsia="等线"/>
                 <w:color w:val="000000" w:themeColor="text1"/>
                 <w:sz w:val="22"/>
                 <w:szCs w:val="22"/>
@@ -5974,7 +5736,7 @@
             </w:r>
             <w:r>
               <w:rPr>
-                <w:rFonts w:eastAsia="DengXian" w:hint="eastAsia"/>
+                <w:rFonts w:eastAsia="等线" w:hint="eastAsia"/>
                 <w:color w:val="000000" w:themeColor="text1"/>
                 <w:sz w:val="22"/>
                 <w:szCs w:val="22"/>
@@ -6001,7 +5763,7 @@
             <w:pPr>
               <w:jc w:val="center"/>
               <w:rPr>
-                <w:rFonts w:eastAsia="DengXian"/>
+                <w:rFonts w:eastAsia="等线"/>
                 <w:color w:val="000000" w:themeColor="text1"/>
                 <w:sz w:val="22"/>
                 <w:szCs w:val="22"/>
@@ -6010,7 +5772,7 @@
             </w:pPr>
             <w:r>
               <w:rPr>
-                <w:rFonts w:eastAsia="DengXian"/>
+                <w:rFonts w:eastAsia="等线"/>
                 <w:color w:val="000000" w:themeColor="text1"/>
                 <w:sz w:val="22"/>
                 <w:szCs w:val="22"/>
@@ -6058,14 +5820,14 @@
           <w:p>
             <w:pPr>
               <w:rPr>
-                <w:rFonts w:ascii="Cambria" w:eastAsia="DengXian" w:hAnsi="Cambria" w:cs="SimSun"/>
+                <w:rFonts w:ascii="Cambria" w:eastAsia="等线" w:hAnsi="Cambria" w:cs="宋体"/>
                 <w:color w:val="000000" w:themeColor="text1"/>
                 <w:lang w:val="en-US"/>
               </w:rPr>
             </w:pPr>
             <w:r>
               <w:rPr>
-                <w:rFonts w:ascii="Cambria" w:eastAsia="DengXian" w:hAnsi="Cambria" w:cs="SimSun"/>
+                <w:rFonts w:ascii="Cambria" w:eastAsia="等线" w:hAnsi="Cambria" w:cs="宋体"/>
                 <w:color w:val="000000" w:themeColor="text1"/>
                 <w:lang w:val="en-US"/>
               </w:rPr>
@@ -6091,7 +5853,7 @@
             <w:pPr>
               <w:jc w:val="center"/>
               <w:rPr>
-                <w:rFonts w:eastAsia="DengXian"/>
+                <w:rFonts w:eastAsia="等线"/>
                 <w:i/>
                 <w:iCs/>
                 <w:color w:val="000000" w:themeColor="text1"/>
@@ -6102,7 +5864,7 @@
             </w:pPr>
             <w:r>
               <w:rPr>
-                <w:rFonts w:eastAsia="DengXian"/>
+                <w:rFonts w:eastAsia="等线"/>
                 <w:i/>
                 <w:iCs/>
                 <w:color w:val="000000" w:themeColor="text1"/>
@@ -6132,7 +5894,7 @@
             <w:pPr>
               <w:jc w:val="center"/>
               <w:rPr>
-                <w:rFonts w:eastAsia="DengXian"/>
+                <w:rFonts w:eastAsia="等线"/>
                 <w:color w:val="000000" w:themeColor="text1"/>
                 <w:sz w:val="22"/>
                 <w:szCs w:val="22"/>
@@ -6141,7 +5903,7 @@
             </w:pPr>
             <w:r>
               <w:rPr>
-                <w:rFonts w:eastAsia="DengXian" w:hint="eastAsia"/>
+                <w:rFonts w:eastAsia="等线" w:hint="eastAsia"/>
                 <w:color w:val="000000" w:themeColor="text1"/>
                 <w:sz w:val="22"/>
                 <w:szCs w:val="22"/>
@@ -6151,7 +5913,7 @@
             </w:r>
             <w:r>
               <w:rPr>
-                <w:rFonts w:eastAsia="DengXian"/>
+                <w:rFonts w:eastAsia="等线"/>
                 <w:color w:val="000000" w:themeColor="text1"/>
                 <w:sz w:val="22"/>
                 <w:szCs w:val="22"/>
@@ -6161,7 +5923,7 @@
             </w:r>
             <w:r>
               <w:rPr>
-                <w:rFonts w:eastAsia="DengXian" w:hint="eastAsia"/>
+                <w:rFonts w:eastAsia="等线" w:hint="eastAsia"/>
                 <w:color w:val="000000" w:themeColor="text1"/>
                 <w:sz w:val="22"/>
                 <w:szCs w:val="22"/>
@@ -6171,7 +5933,7 @@
             </w:r>
             <w:r>
               <w:rPr>
-                <w:rFonts w:eastAsia="DengXian"/>
+                <w:rFonts w:eastAsia="等线"/>
                 <w:color w:val="000000" w:themeColor="text1"/>
                 <w:sz w:val="22"/>
                 <w:szCs w:val="22"/>
@@ -6181,7 +5943,7 @@
             </w:r>
             <w:r>
               <w:rPr>
-                <w:rFonts w:eastAsia="DengXian" w:hint="eastAsia"/>
+                <w:rFonts w:eastAsia="等线" w:hint="eastAsia"/>
                 <w:color w:val="000000" w:themeColor="text1"/>
                 <w:sz w:val="22"/>
                 <w:szCs w:val="22"/>
@@ -6191,7 +5953,7 @@
             </w:r>
             <w:r>
               <w:rPr>
-                <w:rFonts w:eastAsia="DengXian"/>
+                <w:rFonts w:eastAsia="等线"/>
                 <w:color w:val="000000" w:themeColor="text1"/>
                 <w:sz w:val="22"/>
                 <w:szCs w:val="22"/>
@@ -6201,7 +5963,7 @@
             </w:r>
             <w:r>
               <w:rPr>
-                <w:rFonts w:eastAsia="DengXian" w:hint="eastAsia"/>
+                <w:rFonts w:eastAsia="等线" w:hint="eastAsia"/>
                 <w:color w:val="000000" w:themeColor="text1"/>
                 <w:sz w:val="22"/>
                 <w:szCs w:val="22"/>
@@ -6211,7 +5973,7 @@
             </w:r>
             <w:r>
               <w:rPr>
-                <w:rFonts w:eastAsia="DengXian"/>
+                <w:rFonts w:eastAsia="等线"/>
                 <w:color w:val="000000" w:themeColor="text1"/>
                 <w:sz w:val="22"/>
                 <w:szCs w:val="22"/>
@@ -6239,7 +6001,7 @@
             <w:pPr>
               <w:jc w:val="center"/>
               <w:rPr>
-                <w:rFonts w:eastAsia="DengXian"/>
+                <w:rFonts w:eastAsia="等线"/>
                 <w:color w:val="000000" w:themeColor="text1"/>
                 <w:sz w:val="22"/>
                 <w:szCs w:val="22"/>
@@ -6248,7 +6010,7 @@
             </w:pPr>
             <w:r>
               <w:rPr>
-                <w:rFonts w:eastAsia="DengXian"/>
+                <w:rFonts w:eastAsia="等线"/>
                 <w:color w:val="000000" w:themeColor="text1"/>
                 <w:sz w:val="22"/>
                 <w:szCs w:val="22"/>
@@ -6275,7 +6037,7 @@
             <w:pPr>
               <w:jc w:val="center"/>
               <w:rPr>
-                <w:rFonts w:eastAsia="DengXian"/>
+                <w:rFonts w:eastAsia="等线"/>
                 <w:color w:val="000000" w:themeColor="text1"/>
                 <w:sz w:val="22"/>
                 <w:szCs w:val="22"/>
@@ -6284,7 +6046,7 @@
             </w:pPr>
             <w:r>
               <w:rPr>
-                <w:rFonts w:eastAsia="DengXian" w:hint="eastAsia"/>
+                <w:rFonts w:eastAsia="等线" w:hint="eastAsia"/>
                 <w:color w:val="000000" w:themeColor="text1"/>
                 <w:sz w:val="22"/>
                 <w:szCs w:val="22"/>
@@ -6311,7 +6073,7 @@
             <w:pPr>
               <w:jc w:val="center"/>
               <w:rPr>
-                <w:rFonts w:eastAsia="DengXian"/>
+                <w:rFonts w:eastAsia="等线"/>
                 <w:color w:val="000000" w:themeColor="text1"/>
                 <w:sz w:val="22"/>
                 <w:szCs w:val="22"/>
@@ -6320,7 +6082,7 @@
             </w:pPr>
             <w:r>
               <w:rPr>
-                <w:rFonts w:eastAsia="DengXian"/>
+                <w:rFonts w:eastAsia="等线"/>
                 <w:color w:val="000000" w:themeColor="text1"/>
                 <w:sz w:val="22"/>
                 <w:szCs w:val="22"/>
@@ -6330,7 +6092,7 @@
             </w:r>
             <w:r>
               <w:rPr>
-                <w:rFonts w:eastAsia="DengXian" w:hint="eastAsia"/>
+                <w:rFonts w:eastAsia="等线" w:hint="eastAsia"/>
                 <w:color w:val="000000" w:themeColor="text1"/>
                 <w:sz w:val="22"/>
                 <w:szCs w:val="22"/>
@@ -6357,7 +6119,7 @@
             <w:pPr>
               <w:jc w:val="center"/>
               <w:rPr>
-                <w:rFonts w:eastAsia="DengXian"/>
+                <w:rFonts w:eastAsia="等线"/>
                 <w:color w:val="000000" w:themeColor="text1"/>
                 <w:sz w:val="22"/>
                 <w:szCs w:val="22"/>
@@ -6366,7 +6128,7 @@
             </w:pPr>
             <w:r>
               <w:rPr>
-                <w:rFonts w:eastAsia="DengXian"/>
+                <w:rFonts w:eastAsia="等线"/>
                 <w:color w:val="000000" w:themeColor="text1"/>
                 <w:sz w:val="22"/>
                 <w:szCs w:val="22"/>
@@ -6376,7 +6138,7 @@
             </w:r>
             <w:r>
               <w:rPr>
-                <w:rFonts w:eastAsia="DengXian" w:hint="eastAsia"/>
+                <w:rFonts w:eastAsia="等线" w:hint="eastAsia"/>
                 <w:color w:val="000000" w:themeColor="text1"/>
                 <w:sz w:val="22"/>
                 <w:szCs w:val="22"/>
@@ -6386,7 +6148,7 @@
             </w:r>
             <w:r>
               <w:rPr>
-                <w:rFonts w:eastAsia="DengXian"/>
+                <w:rFonts w:eastAsia="等线"/>
                 <w:color w:val="000000" w:themeColor="text1"/>
                 <w:sz w:val="22"/>
                 <w:szCs w:val="22"/>
@@ -6417,7 +6179,7 @@
     </w:tbl>
     <w:p>
       <w:pPr>
-        <w:pStyle w:val="Heading2"/>
+        <w:pStyle w:val="2"/>
         <w:spacing w:before="240" w:after="240"/>
         <w:rPr>
           <w:color w:val="000000" w:themeColor="text1"/>
@@ -6473,21 +6235,7 @@
         <w:rPr>
           <w:color w:val="000000" w:themeColor="text1"/>
         </w:rPr>
-        <w:t>) estimated from the “</w:t>
-      </w:r>
-      <w:proofErr w:type="spellStart"/>
-      <w:r>
-        <w:rPr>
-          <w:color w:val="000000" w:themeColor="text1"/>
-        </w:rPr>
-        <w:t>hausekeep</w:t>
-      </w:r>
-      <w:proofErr w:type="spellEnd"/>
-      <w:r>
-        <w:rPr>
-          <w:color w:val="000000" w:themeColor="text1"/>
-        </w:rPr>
-        <w:t>” package in the analysis. However, it’s important to highlight that the estimation of parameter “</w:t>
+        <w:t>) estimated from the “hausekeep” package in the analysis. However, it’s important to highlight that the estimation of parameter “</w:t>
       </w:r>
       <w:r>
         <w:rPr>
@@ -6501,21 +6249,7 @@
         <w:rPr>
           <w:color w:val="000000" w:themeColor="text1"/>
         </w:rPr>
-        <w:t>” in “</w:t>
-      </w:r>
-      <w:proofErr w:type="spellStart"/>
-      <w:r>
-        <w:rPr>
-          <w:color w:val="000000" w:themeColor="text1"/>
-        </w:rPr>
-        <w:t>hausekeep</w:t>
-      </w:r>
-      <w:proofErr w:type="spellEnd"/>
-      <w:r>
-        <w:rPr>
-          <w:color w:val="000000" w:themeColor="text1"/>
-        </w:rPr>
-        <w:t xml:space="preserve">” significantly deviates from the HDDM approach, primarily because of its assumption that </w:t>
+        <w:t xml:space="preserve">” in “hausekeep” significantly deviates from the HDDM approach, primarily because of its assumption that </w:t>
       </w:r>
       <w:r>
         <w:rPr>
@@ -6790,21 +6524,7 @@
         <w:rPr>
           <w:color w:val="000000" w:themeColor="text1"/>
         </w:rPr>
-        <w:t>) and four baseline conditions (close other, stranger, celebrity, and non-person). The v and z implemented using the “</w:t>
-      </w:r>
-      <w:proofErr w:type="spellStart"/>
-      <w:r>
-        <w:rPr>
-          <w:color w:val="000000" w:themeColor="text1"/>
-        </w:rPr>
-        <w:t>hausekeep</w:t>
-      </w:r>
-      <w:proofErr w:type="spellEnd"/>
-      <w:r>
-        <w:rPr>
-          <w:color w:val="000000" w:themeColor="text1"/>
-        </w:rPr>
-        <w:t xml:space="preserve">” package were also included. The weighted average split-half reliability and 95% confidence intervals are shown by points and lines. The figure is divided into separate facets arranged from left to right, each representing weighted average split-half reliability calculated using three distinct methods: first-second, odd-even and permutated. </w:t>
+        <w:t xml:space="preserve">) and four baseline conditions (close other, stranger, celebrity, and non-person). The v and z implemented using the “hausekeep” package were also included. The weighted average split-half reliability and 95% confidence intervals are shown by points and lines. The figure is divided into separate facets arranged from left to right, each representing weighted average split-half reliability calculated using three distinct methods: first-second, odd-even and permutated. </w:t>
       </w:r>
     </w:p>
     <w:p>
@@ -6900,7 +6620,7 @@
     </w:p>
     <w:p>
       <w:pPr>
-        <w:pStyle w:val="Heading2"/>
+        <w:pStyle w:val="2"/>
         <w:spacing w:before="240" w:after="240"/>
         <w:rPr>
           <w:color w:val="000000" w:themeColor="text1"/>
@@ -6956,26 +6676,12 @@
         <w:rPr>
           <w:color w:val="000000" w:themeColor="text1"/>
         </w:rPr>
-        <w:t>) estimated from the “</w:t>
-      </w:r>
-      <w:proofErr w:type="spellStart"/>
-      <w:r>
-        <w:rPr>
-          <w:color w:val="000000" w:themeColor="text1"/>
-        </w:rPr>
-        <w:t>hausekeep</w:t>
-      </w:r>
-      <w:proofErr w:type="spellEnd"/>
-      <w:r>
-        <w:rPr>
-          <w:color w:val="000000" w:themeColor="text1"/>
-        </w:rPr>
-        <w:t xml:space="preserve">” package were also included. In Fig. S5(b), we extended our exploration of ICC2 to include the SPE measures from one additional dataset. However, the SMT used in this dataset deviated quite strongly from the original SMT paradigm. Due to these significant differences, ICC2 obtained from this dataset may reflect variations introduced by the modified SMT rather than directly comparable results to the original paradigm. </w:t>
+        <w:t xml:space="preserve">) estimated from the “hausekeep” package were also included. In Fig. S5(b), we extended our exploration of ICC2 to include the SPE measures from one additional dataset. However, the SMT used in this dataset deviated quite strongly from the original SMT paradigm. Due to these significant differences, ICC2 obtained from this dataset may reflect variations introduced by the modified SMT rather than directly comparable results to the original paradigm. </w:t>
       </w:r>
     </w:p>
     <w:p>
       <w:pPr>
-        <w:pStyle w:val="NormalWeb"/>
+        <w:pStyle w:val="a5"/>
         <w:spacing w:after="100"/>
         <w:rPr>
           <w:rFonts w:eastAsiaTheme="minorEastAsia"/>
@@ -7051,7 +6757,7 @@
       </w:pPr>
       <w:r>
         <w:rPr>
-          <w:rFonts w:eastAsia="SimSun"/>
+          <w:rFonts w:eastAsia="宋体"/>
           <w:b/>
           <w:noProof/>
           <w:color w:val="000000" w:themeColor="text1"/>
@@ -7061,7 +6767,7 @@
       </w:r>
       <w:r>
         <w:rPr>
-          <w:rFonts w:eastAsia="SimSun"/>
+          <w:rFonts w:eastAsia="宋体"/>
           <w:b/>
           <w:noProof/>
           <w:color w:val="000000" w:themeColor="text1"/>
@@ -7106,21 +6812,7 @@
         <w:rPr>
           <w:color w:val="000000" w:themeColor="text1"/>
         </w:rPr>
-        <w:t xml:space="preserve"> two additional indices from the DDM, implemented using the “</w:t>
-      </w:r>
-      <w:proofErr w:type="spellStart"/>
-      <w:r>
-        <w:rPr>
-          <w:color w:val="000000" w:themeColor="text1"/>
-        </w:rPr>
-        <w:t>hausekeep</w:t>
-      </w:r>
-      <w:proofErr w:type="spellEnd"/>
-      <w:r>
-        <w:rPr>
-          <w:color w:val="000000" w:themeColor="text1"/>
-        </w:rPr>
-        <w:t xml:space="preserve">” package. The line and dots on the graph represent the value of ICC2, along with their corresponding 95% confidence intervals. The dashed line indicates that the confidence interval for that point estimate extends beyond the range of our coordinate axes (0, 1). </w:t>
+        <w:t xml:space="preserve"> two additional indices from the DDM, implemented using the “hausekeep” package. The line and dots on the graph represent the value of ICC2, along with their corresponding 95% confidence intervals. The dashed line indicates that the confidence interval for that point estimate extends beyond the range of our coordinate axes (0, 1). </w:t>
       </w:r>
     </w:p>
     <w:p>
@@ -7232,7 +6924,7 @@
       </w:pPr>
       <w:r>
         <w:rPr>
-          <w:rFonts w:eastAsia="SimSun"/>
+          <w:rFonts w:eastAsia="宋体"/>
           <w:b/>
           <w:noProof/>
           <w:color w:val="000000" w:themeColor="text1"/>
@@ -7242,7 +6934,7 @@
       </w:r>
       <w:r>
         <w:rPr>
-          <w:rFonts w:eastAsia="SimSun"/>
+          <w:rFonts w:eastAsia="宋体"/>
           <w:b/>
           <w:noProof/>
           <w:color w:val="000000" w:themeColor="text1"/>
@@ -7252,7 +6944,7 @@
       </w:r>
       <w:r>
         <w:rPr>
-          <w:rFonts w:eastAsia="SimSun"/>
+          <w:rFonts w:eastAsia="宋体"/>
           <w:b/>
           <w:noProof/>
           <w:color w:val="000000" w:themeColor="text1"/>
@@ -7283,26 +6975,12 @@
         <w:rPr>
           <w:color w:val="000000" w:themeColor="text1"/>
         </w:rPr>
-        <w:t xml:space="preserve"> two additional indices from the DDM, implemented using the “</w:t>
-      </w:r>
-      <w:proofErr w:type="spellStart"/>
-      <w:r>
-        <w:rPr>
-          <w:color w:val="000000" w:themeColor="text1"/>
-        </w:rPr>
-        <w:t>hausekeep</w:t>
-      </w:r>
-      <w:proofErr w:type="spellEnd"/>
-      <w:r>
-        <w:rPr>
-          <w:color w:val="000000" w:themeColor="text1"/>
-        </w:rPr>
-        <w:t xml:space="preserve">” package. The bar on the graph represents the value of ICC2. </w:t>
+        <w:t xml:space="preserve"> two additional indices from the DDM, implemented using the “hausekeep” package. The bar on the graph represents the value of ICC2. </w:t>
       </w:r>
     </w:p>
     <w:p>
       <w:pPr>
-        <w:pStyle w:val="Heading2"/>
+        <w:pStyle w:val="2"/>
         <w:spacing w:before="240" w:after="240"/>
         <w:rPr>
           <w:color w:val="000000" w:themeColor="text1"/>
@@ -7423,14 +7101,13 @@
       <w:r>
         <w:rPr>
           <w:noProof/>
-          <w:color w:val="000000" w:themeColor="text1"/>
         </w:rPr>
         <w:lastRenderedPageBreak/>
         <w:drawing>
-          <wp:inline distT="0" distB="0" distL="0" distR="0" wp14:anchorId="0FD585E6" wp14:editId="0D7E9343">
-            <wp:extent cx="5901526" cy="4721221"/>
-            <wp:effectExtent l="0" t="0" r="4445" b="3810"/>
-            <wp:docPr id="436817110" name="图片 4" descr="图示&#10;&#10;描述已自动生成"/>
+          <wp:inline distT="0" distB="0" distL="0" distR="0" wp14:anchorId="32879A1C" wp14:editId="511162DA">
+            <wp:extent cx="5943600" cy="4754880"/>
+            <wp:effectExtent l="0" t="0" r="0" b="7620"/>
+            <wp:docPr id="1875620090" name="图片 1" descr="图示&#10;&#10;描述已自动生成"/>
             <wp:cNvGraphicFramePr>
               <a:graphicFrameLocks xmlns:a="http://schemas.openxmlformats.org/drawingml/2006/main" noChangeAspect="1"/>
             </wp:cNvGraphicFramePr>
@@ -7438,7 +7115,7 @@
               <a:graphicData uri="http://schemas.openxmlformats.org/drawingml/2006/picture">
                 <pic:pic xmlns:pic="http://schemas.openxmlformats.org/drawingml/2006/picture">
                   <pic:nvPicPr>
-                    <pic:cNvPr id="436817110" name="图片 4" descr="图示&#10;&#10;描述已自动生成"/>
+                    <pic:cNvPr id="1875620090" name="图片 1" descr="图示&#10;&#10;描述已自动生成"/>
                     <pic:cNvPicPr>
                       <a:picLocks noChangeAspect="1" noChangeArrowheads="1"/>
                     </pic:cNvPicPr>
@@ -7459,7 +7136,7 @@
                   <pic:spPr bwMode="auto">
                     <a:xfrm>
                       <a:off x="0" y="0"/>
-                      <a:ext cx="5905256" cy="4724205"/>
+                      <a:ext cx="5943600" cy="4754880"/>
                     </a:xfrm>
                     <a:prstGeom prst="rect">
                       <a:avLst/>
@@ -7757,14 +7434,13 @@
       <w:r>
         <w:rPr>
           <w:noProof/>
-          <w:color w:val="000000" w:themeColor="text1"/>
         </w:rPr>
         <w:lastRenderedPageBreak/>
         <w:drawing>
-          <wp:inline distT="0" distB="0" distL="0" distR="0" wp14:anchorId="6CEF1CAD" wp14:editId="14C478B5">
+          <wp:inline distT="0" distB="0" distL="0" distR="0" wp14:anchorId="7D1AFEB5" wp14:editId="097B0F94">
             <wp:extent cx="5943600" cy="4754880"/>
             <wp:effectExtent l="0" t="0" r="0" b="7620"/>
-            <wp:docPr id="101549509" name="图片 7" descr="图表&#10;&#10;描述已自动生成"/>
+            <wp:docPr id="852515375" name="图片 2" descr="图示&#10;&#10;描述已自动生成"/>
             <wp:cNvGraphicFramePr>
               <a:graphicFrameLocks xmlns:a="http://schemas.openxmlformats.org/drawingml/2006/main" noChangeAspect="1"/>
             </wp:cNvGraphicFramePr>
@@ -7772,7 +7448,7 @@
               <a:graphicData uri="http://schemas.openxmlformats.org/drawingml/2006/picture">
                 <pic:pic xmlns:pic="http://schemas.openxmlformats.org/drawingml/2006/picture">
                   <pic:nvPicPr>
-                    <pic:cNvPr id="101549509" name="图片 7" descr="图表&#10;&#10;描述已自动生成"/>
+                    <pic:cNvPr id="852515375" name="图片 2" descr="图示&#10;&#10;描述已自动生成"/>
                     <pic:cNvPicPr>
                       <a:picLocks noChangeAspect="1" noChangeArrowheads="1"/>
                     </pic:cNvPicPr>
@@ -8235,7 +7911,7 @@
     </w:p>
     <w:p>
       <w:pPr>
-        <w:pStyle w:val="NormalWeb"/>
+        <w:pStyle w:val="a5"/>
         <w:spacing w:after="480"/>
         <w:rPr>
           <w:rFonts w:eastAsiaTheme="minorEastAsia"/>
@@ -8268,7 +7944,7 @@
     </w:p>
     <w:p>
       <w:pPr>
-        <w:pStyle w:val="Heading1"/>
+        <w:pStyle w:val="1"/>
         <w:spacing w:before="480" w:after="480"/>
         <w:rPr>
           <w:color w:val="000000" w:themeColor="text1"/>
@@ -8285,7 +7961,7 @@
     </w:p>
     <w:p>
       <w:pPr>
-        <w:pStyle w:val="NormalWeb"/>
+        <w:pStyle w:val="a5"/>
         <w:spacing w:after="240"/>
         <w:ind w:left="720" w:hanging="720"/>
         <w:rPr>
@@ -8341,7 +8017,7 @@
     </w:p>
     <w:p>
       <w:pPr>
-        <w:pStyle w:val="NormalWeb"/>
+        <w:pStyle w:val="a5"/>
         <w:spacing w:after="240"/>
         <w:ind w:left="720" w:hanging="720"/>
         <w:rPr>
@@ -8387,7 +8063,7 @@
     </w:p>
     <w:p>
       <w:pPr>
-        <w:pStyle w:val="NormalWeb"/>
+        <w:pStyle w:val="a5"/>
         <w:spacing w:after="240"/>
         <w:ind w:left="720" w:hanging="720"/>
         <w:rPr>
@@ -8398,26 +8074,12 @@
         <w:rPr>
           <w:color w:val="000000" w:themeColor="text1"/>
         </w:rPr>
-        <w:t xml:space="preserve">Lin, H. (2019). How to use </w:t>
-      </w:r>
-      <w:proofErr w:type="spellStart"/>
-      <w:r>
-        <w:rPr>
-          <w:color w:val="000000" w:themeColor="text1"/>
-        </w:rPr>
-        <w:t>hausekeep</w:t>
-      </w:r>
-      <w:proofErr w:type="spellEnd"/>
-      <w:r>
-        <w:rPr>
-          <w:color w:val="000000" w:themeColor="text1"/>
-        </w:rPr>
-        <w:t xml:space="preserve">. https://doi.org/10.5281/zenodo.2555874 </w:t>
+        <w:t xml:space="preserve">Lin, H. (2019). How to use hausekeep. https://doi.org/10.5281/zenodo.2555874 </w:t>
       </w:r>
     </w:p>
     <w:p>
       <w:pPr>
-        <w:pStyle w:val="NormalWeb"/>
+        <w:pStyle w:val="a5"/>
         <w:spacing w:after="240"/>
         <w:ind w:left="720" w:hanging="720"/>
         <w:rPr>
@@ -8428,21 +8090,7 @@
         <w:rPr>
           <w:color w:val="000000" w:themeColor="text1"/>
         </w:rPr>
-        <w:t xml:space="preserve">Logie, R. H., Sala, S. D., </w:t>
-      </w:r>
-      <w:proofErr w:type="spellStart"/>
-      <w:r>
-        <w:rPr>
-          <w:color w:val="000000" w:themeColor="text1"/>
-        </w:rPr>
-        <w:t>Laiacona</w:t>
-      </w:r>
-      <w:proofErr w:type="spellEnd"/>
-      <w:r>
-        <w:rPr>
-          <w:color w:val="000000" w:themeColor="text1"/>
-        </w:rPr>
-        <w:t xml:space="preserve">, M., Chalmers, P., &amp; Wynn, V. (1996). Group aggregates and individual reliability: The case of verbal short-term memory. </w:t>
+        <w:t xml:space="preserve">Logie, R. H., Sala, S. D., Laiacona, M., Chalmers, P., &amp; Wynn, V. (1996). Group aggregates and individual reliability: The case of verbal short-term memory. </w:t>
       </w:r>
       <w:r>
         <w:rPr>
@@ -8495,91 +8143,35 @@
         <w:rPr>
           <w:color w:val="000000" w:themeColor="text1"/>
         </w:rPr>
-        <w:t xml:space="preserve">Page, M. J., McKenzie, J. E., </w:t>
+        <w:t xml:space="preserve">Page, M. J., McKenzie, J. E., Bossuyt, P. M., </w:t>
       </w:r>
       <w:proofErr w:type="spellStart"/>
       <w:r>
         <w:rPr>
           <w:color w:val="000000" w:themeColor="text1"/>
         </w:rPr>
-        <w:t>Bossuyt</w:t>
+        <w:t>Boutron</w:t>
       </w:r>
       <w:proofErr w:type="spellEnd"/>
       <w:r>
         <w:rPr>
           <w:color w:val="000000" w:themeColor="text1"/>
         </w:rPr>
-        <w:t xml:space="preserve">, P. M., </w:t>
+        <w:t xml:space="preserve">, I., Hoffmann, T. C., Mulrow, C. D., </w:t>
       </w:r>
       <w:proofErr w:type="spellStart"/>
       <w:r>
         <w:rPr>
           <w:color w:val="000000" w:themeColor="text1"/>
         </w:rPr>
-        <w:t>Boutron</w:t>
+        <w:t>Shamseer</w:t>
       </w:r>
       <w:proofErr w:type="spellEnd"/>
       <w:r>
         <w:rPr>
           <w:color w:val="000000" w:themeColor="text1"/>
         </w:rPr>
-        <w:t xml:space="preserve">, I., Hoffmann, T. C., Mulrow, C. D., </w:t>
-      </w:r>
-      <w:proofErr w:type="spellStart"/>
-      <w:r>
-        <w:rPr>
-          <w:color w:val="000000" w:themeColor="text1"/>
-        </w:rPr>
-        <w:t>Shamseer</w:t>
-      </w:r>
-      <w:proofErr w:type="spellEnd"/>
-      <w:r>
-        <w:rPr>
-          <w:color w:val="000000" w:themeColor="text1"/>
-        </w:rPr>
-        <w:t xml:space="preserve">, L., </w:t>
-      </w:r>
-      <w:proofErr w:type="spellStart"/>
-      <w:r>
-        <w:rPr>
-          <w:color w:val="000000" w:themeColor="text1"/>
-        </w:rPr>
-        <w:t>Tetzlaff</w:t>
-      </w:r>
-      <w:proofErr w:type="spellEnd"/>
-      <w:r>
-        <w:rPr>
-          <w:color w:val="000000" w:themeColor="text1"/>
-        </w:rPr>
-        <w:t xml:space="preserve">, J. M., </w:t>
-      </w:r>
-      <w:proofErr w:type="spellStart"/>
-      <w:r>
-        <w:rPr>
-          <w:color w:val="000000" w:themeColor="text1"/>
-        </w:rPr>
-        <w:t>Akl</w:t>
-      </w:r>
-      <w:proofErr w:type="spellEnd"/>
-      <w:r>
-        <w:rPr>
-          <w:color w:val="000000" w:themeColor="text1"/>
-        </w:rPr>
-        <w:t xml:space="preserve">, E. A., Brennan, S. E., Chou, R., Glanville, J., Grimshaw, J. M., </w:t>
-      </w:r>
-      <w:proofErr w:type="spellStart"/>
-      <w:r>
-        <w:rPr>
-          <w:color w:val="000000" w:themeColor="text1"/>
-        </w:rPr>
-        <w:t>Hróbjartsson</w:t>
-      </w:r>
-      <w:proofErr w:type="spellEnd"/>
-      <w:r>
-        <w:rPr>
-          <w:color w:val="000000" w:themeColor="text1"/>
-        </w:rPr>
-        <w:t xml:space="preserve">, A., Lalu, M. M., Li, T., Loder, E. W., Mayo-Wilson, E., McDonald, S., ... Moher, D. (2021). The PRISMA 2020 statement: An updated guideline for reporting systematic reviews. </w:t>
+        <w:t xml:space="preserve">, L., Tetzlaff, J. M., Akl, E. A., Brennan, S. E., Chou, R., Glanville, J., Grimshaw, J. M., Hróbjartsson, A., Lalu, M. M., Li, T., Loder, E. W., Mayo-Wilson, E., McDonald, S., ... Moher, D. (2021). The PRISMA 2020 statement: An updated guideline for reporting systematic reviews. </w:t>
       </w:r>
       <w:r>
         <w:rPr>
@@ -8620,7 +8212,7 @@
     </w:p>
     <w:p>
       <w:pPr>
-        <w:pStyle w:val="NormalWeb"/>
+        <w:pStyle w:val="a5"/>
         <w:spacing w:after="240"/>
         <w:ind w:left="720" w:hanging="720"/>
         <w:rPr>
@@ -8666,7 +8258,7 @@
     </w:p>
     <w:p>
       <w:pPr>
-        <w:pStyle w:val="NormalWeb"/>
+        <w:pStyle w:val="a5"/>
         <w:spacing w:after="240"/>
         <w:ind w:left="720" w:hanging="720"/>
         <w:rPr>
@@ -8687,21 +8279,7 @@
         <w:rPr>
           <w:color w:val="000000" w:themeColor="text1"/>
         </w:rPr>
-        <w:t xml:space="preserve">, W. (2010). Conducting meta-analyses in r with the </w:t>
-      </w:r>
-      <w:proofErr w:type="spellStart"/>
-      <w:r>
-        <w:rPr>
-          <w:color w:val="000000" w:themeColor="text1"/>
-        </w:rPr>
-        <w:t>metafor</w:t>
-      </w:r>
-      <w:proofErr w:type="spellEnd"/>
-      <w:r>
-        <w:rPr>
-          <w:color w:val="000000" w:themeColor="text1"/>
-        </w:rPr>
-        <w:t xml:space="preserve"> package. </w:t>
+        <w:t xml:space="preserve">, W. (2010). Conducting meta-analyses in r with the metafor package. </w:t>
       </w:r>
       <w:r>
         <w:rPr>
@@ -8734,7 +8312,7 @@
     </w:p>
     <w:p>
       <w:pPr>
-        <w:pStyle w:val="NormalWeb"/>
+        <w:pStyle w:val="a5"/>
         <w:spacing w:after="240"/>
         <w:ind w:left="720" w:hanging="720"/>
         <w:rPr>
@@ -8790,7 +8368,7 @@
     </w:p>
     <w:p>
       <w:pPr>
-        <w:pStyle w:val="NormalWeb"/>
+        <w:pStyle w:val="a5"/>
         <w:spacing w:after="240"/>
         <w:ind w:left="720" w:hanging="720"/>
         <w:rPr>
@@ -8832,7 +8410,7 @@
     </w:p>
     <w:p>
       <w:pPr>
-        <w:pStyle w:val="NormalWeb"/>
+        <w:pStyle w:val="a5"/>
         <w:spacing w:after="240"/>
         <w:ind w:left="720" w:hanging="720"/>
         <w:rPr>
@@ -8842,33 +8420,11 @@
           <w:szCs w:val="36"/>
         </w:rPr>
       </w:pPr>
-      <w:proofErr w:type="spellStart"/>
-      <w:r>
-        <w:rPr>
-          <w:color w:val="000000" w:themeColor="text1"/>
-        </w:rPr>
-        <w:t>Wiecki</w:t>
-      </w:r>
-      <w:proofErr w:type="spellEnd"/>
-      <w:r>
-        <w:rPr>
-          <w:color w:val="000000" w:themeColor="text1"/>
-        </w:rPr>
-        <w:t xml:space="preserve">, T. V., </w:t>
-      </w:r>
-      <w:proofErr w:type="spellStart"/>
-      <w:r>
-        <w:rPr>
-          <w:color w:val="000000" w:themeColor="text1"/>
-        </w:rPr>
-        <w:t>Sofer</w:t>
-      </w:r>
-      <w:proofErr w:type="spellEnd"/>
-      <w:r>
-        <w:rPr>
-          <w:color w:val="000000" w:themeColor="text1"/>
-        </w:rPr>
-        <w:t xml:space="preserve">, I., &amp; Frank, M. J. (2013). </w:t>
+      <w:r>
+        <w:rPr>
+          <w:color w:val="000000" w:themeColor="text1"/>
+        </w:rPr>
+        <w:t xml:space="preserve">Wiecki, T. V., Sofer, I., &amp; Frank, M. J. (2013). </w:t>
       </w:r>
       <w:proofErr w:type="spellStart"/>
       <w:r>
@@ -8904,18 +8460,8 @@
           <w:iCs/>
           <w:color w:val="000000" w:themeColor="text1"/>
         </w:rPr>
-        <w:t xml:space="preserve">Frontiers in </w:t>
-      </w:r>
-      <w:proofErr w:type="spellStart"/>
-      <w:r>
-        <w:rPr>
-          <w:i/>
-          <w:iCs/>
-          <w:color w:val="000000" w:themeColor="text1"/>
-        </w:rPr>
-        <w:t>Neuroinformatics</w:t>
-      </w:r>
-      <w:proofErr w:type="spellEnd"/>
+        <w:t>Frontiers in Neuroinformatics</w:t>
+      </w:r>
       <w:r>
         <w:rPr>
           <w:color w:val="000000" w:themeColor="text1"/>
@@ -8956,7 +8502,7 @@
 </file>
 
 <file path=word/endnotes.xml><?xml version="1.0" encoding="utf-8"?>
-<w:endnotes xmlns:wpc="http://schemas.microsoft.com/office/word/2010/wordprocessingCanvas" xmlns:cx="http://schemas.microsoft.com/office/drawing/2014/chartex" xmlns:cx1="http://schemas.microsoft.com/office/drawing/2015/9/8/chartex" xmlns:cx2="http://schemas.microsoft.com/office/drawing/2015/10/21/chartex" xmlns:cx3="http://schemas.microsoft.com/office/drawing/2016/5/9/chartex" xmlns:cx4="http://schemas.microsoft.com/office/drawing/2016/5/10/chartex" xmlns:cx5="http://schemas.microsoft.com/office/drawing/2016/5/11/chartex" xmlns:cx6="http://schemas.microsoft.com/office/drawing/2016/5/12/chartex" xmlns:cx7="http://schemas.microsoft.com/office/drawing/2016/5/13/chartex" xmlns:cx8="http://schemas.microsoft.com/office/drawing/2016/5/14/chartex" xmlns:mc="http://schemas.openxmlformats.org/markup-compatibility/2006" xmlns:aink="http://schemas.microsoft.com/office/drawing/2016/ink" xmlns:am3d="http://schemas.microsoft.com/office/drawing/2017/model3d" xmlns:o="urn:schemas-microsoft-com:office:office" xmlns:oel="http://schemas.microsoft.com/office/2019/extlst" xmlns:r="http://schemas.openxmlformats.org/officeDocument/2006/relationships" xmlns:m="http://schemas.openxmlformats.org/officeDocument/2006/math" xmlns:v="urn:schemas-microsoft-com:vml" xmlns:wp14="http://schemas.microsoft.com/office/word/2010/wordprocessingDrawing" xmlns:wp="http://schemas.openxmlformats.org/drawingml/2006/wordprocessingDrawing" xmlns:w10="urn:schemas-microsoft-com:office:word" xmlns:w="http://schemas.openxmlformats.org/wordprocessingml/2006/main" xmlns:w14="http://schemas.microsoft.com/office/word/2010/wordml" xmlns:w15="http://schemas.microsoft.com/office/word/2012/wordml" xmlns:w16cex="http://schemas.microsoft.com/office/word/2018/wordml/cex" xmlns:w16cid="http://schemas.microsoft.com/office/word/2016/wordml/cid" xmlns:w16="http://schemas.microsoft.com/office/word/2018/wordml" xmlns:w16sdtdh="http://schemas.microsoft.com/office/word/2020/wordml/sdtdatahash" xmlns:w16se="http://schemas.microsoft.com/office/word/2015/wordml/symex" xmlns:wpg="http://schemas.microsoft.com/office/word/2010/wordprocessingGroup" xmlns:wpi="http://schemas.microsoft.com/office/word/2010/wordprocessingInk" xmlns:wne="http://schemas.microsoft.com/office/word/2006/wordml" xmlns:wps="http://schemas.microsoft.com/office/word/2010/wordprocessingShape" mc:Ignorable="w14 w15 w16se w16cid w16 w16cex w16sdtdh wp14">
+<w:endnotes xmlns:wpc="http://schemas.microsoft.com/office/word/2010/wordprocessingCanvas" xmlns:cx="http://schemas.microsoft.com/office/drawing/2014/chartex" xmlns:cx1="http://schemas.microsoft.com/office/drawing/2015/9/8/chartex" xmlns:cx2="http://schemas.microsoft.com/office/drawing/2015/10/21/chartex" xmlns:cx3="http://schemas.microsoft.com/office/drawing/2016/5/9/chartex" xmlns:cx4="http://schemas.microsoft.com/office/drawing/2016/5/10/chartex" xmlns:cx5="http://schemas.microsoft.com/office/drawing/2016/5/11/chartex" xmlns:cx6="http://schemas.microsoft.com/office/drawing/2016/5/12/chartex" xmlns:cx7="http://schemas.microsoft.com/office/drawing/2016/5/13/chartex" xmlns:cx8="http://schemas.microsoft.com/office/drawing/2016/5/14/chartex" xmlns:mc="http://schemas.openxmlformats.org/markup-compatibility/2006" xmlns:aink="http://schemas.microsoft.com/office/drawing/2016/ink" xmlns:am3d="http://schemas.microsoft.com/office/drawing/2017/model3d" xmlns:o="urn:schemas-microsoft-com:office:office" xmlns:oel="http://schemas.microsoft.com/office/2019/extlst" xmlns:r="http://schemas.openxmlformats.org/officeDocument/2006/relationships" xmlns:m="http://schemas.openxmlformats.org/officeDocument/2006/math" xmlns:v="urn:schemas-microsoft-com:vml" xmlns:wp14="http://schemas.microsoft.com/office/word/2010/wordprocessingDrawing" xmlns:wp="http://schemas.openxmlformats.org/drawingml/2006/wordprocessingDrawing" xmlns:w10="urn:schemas-microsoft-com:office:word" xmlns:w="http://schemas.openxmlformats.org/wordprocessingml/2006/main" xmlns:w14="http://schemas.microsoft.com/office/word/2010/wordml" xmlns:w15="http://schemas.microsoft.com/office/word/2012/wordml" xmlns:w16cex="http://schemas.microsoft.com/office/word/2018/wordml/cex" xmlns:w16cid="http://schemas.microsoft.com/office/word/2016/wordml/cid" xmlns:w16="http://schemas.microsoft.com/office/word/2018/wordml" xmlns:w16du="http://schemas.microsoft.com/office/word/2023/wordml/word16du" xmlns:w16sdtdh="http://schemas.microsoft.com/office/word/2020/wordml/sdtdatahash" xmlns:w16se="http://schemas.microsoft.com/office/word/2015/wordml/symex" xmlns:wpg="http://schemas.microsoft.com/office/word/2010/wordprocessingGroup" xmlns:wpi="http://schemas.microsoft.com/office/word/2010/wordprocessingInk" xmlns:wne="http://schemas.microsoft.com/office/word/2006/wordml" xmlns:wps="http://schemas.microsoft.com/office/word/2010/wordprocessingShape" mc:Ignorable="w14 w15 w16se w16cid w16 w16cex w16sdtdh w16du wp14">
   <w:endnote w:type="separator" w:id="-1">
     <w:p>
       <w:r>
@@ -8975,7 +8521,7 @@
 </file>
 
 <file path=word/footnotes.xml><?xml version="1.0" encoding="utf-8"?>
-<w:footnotes xmlns:wpc="http://schemas.microsoft.com/office/word/2010/wordprocessingCanvas" xmlns:cx="http://schemas.microsoft.com/office/drawing/2014/chartex" xmlns:cx1="http://schemas.microsoft.com/office/drawing/2015/9/8/chartex" xmlns:cx2="http://schemas.microsoft.com/office/drawing/2015/10/21/chartex" xmlns:cx3="http://schemas.microsoft.com/office/drawing/2016/5/9/chartex" xmlns:cx4="http://schemas.microsoft.com/office/drawing/2016/5/10/chartex" xmlns:cx5="http://schemas.microsoft.com/office/drawing/2016/5/11/chartex" xmlns:cx6="http://schemas.microsoft.com/office/drawing/2016/5/12/chartex" xmlns:cx7="http://schemas.microsoft.com/office/drawing/2016/5/13/chartex" xmlns:cx8="http://schemas.microsoft.com/office/drawing/2016/5/14/chartex" xmlns:mc="http://schemas.openxmlformats.org/markup-compatibility/2006" xmlns:aink="http://schemas.microsoft.com/office/drawing/2016/ink" xmlns:am3d="http://schemas.microsoft.com/office/drawing/2017/model3d" xmlns:o="urn:schemas-microsoft-com:office:office" xmlns:oel="http://schemas.microsoft.com/office/2019/extlst" xmlns:r="http://schemas.openxmlformats.org/officeDocument/2006/relationships" xmlns:m="http://schemas.openxmlformats.org/officeDocument/2006/math" xmlns:v="urn:schemas-microsoft-com:vml" xmlns:wp14="http://schemas.microsoft.com/office/word/2010/wordprocessingDrawing" xmlns:wp="http://schemas.openxmlformats.org/drawingml/2006/wordprocessingDrawing" xmlns:w10="urn:schemas-microsoft-com:office:word" xmlns:w="http://schemas.openxmlformats.org/wordprocessingml/2006/main" xmlns:w14="http://schemas.microsoft.com/office/word/2010/wordml" xmlns:w15="http://schemas.microsoft.com/office/word/2012/wordml" xmlns:w16cex="http://schemas.microsoft.com/office/word/2018/wordml/cex" xmlns:w16cid="http://schemas.microsoft.com/office/word/2016/wordml/cid" xmlns:w16="http://schemas.microsoft.com/office/word/2018/wordml" xmlns:w16sdtdh="http://schemas.microsoft.com/office/word/2020/wordml/sdtdatahash" xmlns:w16se="http://schemas.microsoft.com/office/word/2015/wordml/symex" xmlns:wpg="http://schemas.microsoft.com/office/word/2010/wordprocessingGroup" xmlns:wpi="http://schemas.microsoft.com/office/word/2010/wordprocessingInk" xmlns:wne="http://schemas.microsoft.com/office/word/2006/wordml" xmlns:wps="http://schemas.microsoft.com/office/word/2010/wordprocessingShape" mc:Ignorable="w14 w15 w16se w16cid w16 w16cex w16sdtdh wp14">
+<w:footnotes xmlns:wpc="http://schemas.microsoft.com/office/word/2010/wordprocessingCanvas" xmlns:cx="http://schemas.microsoft.com/office/drawing/2014/chartex" xmlns:cx1="http://schemas.microsoft.com/office/drawing/2015/9/8/chartex" xmlns:cx2="http://schemas.microsoft.com/office/drawing/2015/10/21/chartex" xmlns:cx3="http://schemas.microsoft.com/office/drawing/2016/5/9/chartex" xmlns:cx4="http://schemas.microsoft.com/office/drawing/2016/5/10/chartex" xmlns:cx5="http://schemas.microsoft.com/office/drawing/2016/5/11/chartex" xmlns:cx6="http://schemas.microsoft.com/office/drawing/2016/5/12/chartex" xmlns:cx7="http://schemas.microsoft.com/office/drawing/2016/5/13/chartex" xmlns:cx8="http://schemas.microsoft.com/office/drawing/2016/5/14/chartex" xmlns:mc="http://schemas.openxmlformats.org/markup-compatibility/2006" xmlns:aink="http://schemas.microsoft.com/office/drawing/2016/ink" xmlns:am3d="http://schemas.microsoft.com/office/drawing/2017/model3d" xmlns:o="urn:schemas-microsoft-com:office:office" xmlns:oel="http://schemas.microsoft.com/office/2019/extlst" xmlns:r="http://schemas.openxmlformats.org/officeDocument/2006/relationships" xmlns:m="http://schemas.openxmlformats.org/officeDocument/2006/math" xmlns:v="urn:schemas-microsoft-com:vml" xmlns:wp14="http://schemas.microsoft.com/office/word/2010/wordprocessingDrawing" xmlns:wp="http://schemas.openxmlformats.org/drawingml/2006/wordprocessingDrawing" xmlns:w10="urn:schemas-microsoft-com:office:word" xmlns:w="http://schemas.openxmlformats.org/wordprocessingml/2006/main" xmlns:w14="http://schemas.microsoft.com/office/word/2010/wordml" xmlns:w15="http://schemas.microsoft.com/office/word/2012/wordml" xmlns:w16cex="http://schemas.microsoft.com/office/word/2018/wordml/cex" xmlns:w16cid="http://schemas.microsoft.com/office/word/2016/wordml/cid" xmlns:w16="http://schemas.microsoft.com/office/word/2018/wordml" xmlns:w16du="http://schemas.microsoft.com/office/word/2023/wordml/word16du" xmlns:w16sdtdh="http://schemas.microsoft.com/office/word/2020/wordml/sdtdatahash" xmlns:w16se="http://schemas.microsoft.com/office/word/2015/wordml/symex" xmlns:wpg="http://schemas.microsoft.com/office/word/2010/wordprocessingGroup" xmlns:wpi="http://schemas.microsoft.com/office/word/2010/wordprocessingInk" xmlns:wne="http://schemas.microsoft.com/office/word/2006/wordml" xmlns:wps="http://schemas.microsoft.com/office/word/2010/wordprocessingShape" mc:Ignorable="w14 w15 w16se w16cid w16 w16cex w16sdtdh w16du wp14">
   <w:footnote w:type="separator" w:id="-1">
     <w:p>
       <w:r>
@@ -8994,11 +8540,11 @@
 </file>
 
 <file path=word/header1.xml><?xml version="1.0" encoding="utf-8"?>
-<w:hdr xmlns:wpc="http://schemas.microsoft.com/office/word/2010/wordprocessingCanvas" xmlns:cx="http://schemas.microsoft.com/office/drawing/2014/chartex" xmlns:cx1="http://schemas.microsoft.com/office/drawing/2015/9/8/chartex" xmlns:cx2="http://schemas.microsoft.com/office/drawing/2015/10/21/chartex" xmlns:cx3="http://schemas.microsoft.com/office/drawing/2016/5/9/chartex" xmlns:cx4="http://schemas.microsoft.com/office/drawing/2016/5/10/chartex" xmlns:cx5="http://schemas.microsoft.com/office/drawing/2016/5/11/chartex" xmlns:cx6="http://schemas.microsoft.com/office/drawing/2016/5/12/chartex" xmlns:cx7="http://schemas.microsoft.com/office/drawing/2016/5/13/chartex" xmlns:cx8="http://schemas.microsoft.com/office/drawing/2016/5/14/chartex" xmlns:mc="http://schemas.openxmlformats.org/markup-compatibility/2006" xmlns:aink="http://schemas.microsoft.com/office/drawing/2016/ink" xmlns:am3d="http://schemas.microsoft.com/office/drawing/2017/model3d" xmlns:o="urn:schemas-microsoft-com:office:office" xmlns:oel="http://schemas.microsoft.com/office/2019/extlst" xmlns:r="http://schemas.openxmlformats.org/officeDocument/2006/relationships" xmlns:m="http://schemas.openxmlformats.org/officeDocument/2006/math" xmlns:v="urn:schemas-microsoft-com:vml" xmlns:wp14="http://schemas.microsoft.com/office/word/2010/wordprocessingDrawing" xmlns:wp="http://schemas.openxmlformats.org/drawingml/2006/wordprocessingDrawing" xmlns:w10="urn:schemas-microsoft-com:office:word" xmlns:w="http://schemas.openxmlformats.org/wordprocessingml/2006/main" xmlns:w14="http://schemas.microsoft.com/office/word/2010/wordml" xmlns:w15="http://schemas.microsoft.com/office/word/2012/wordml" xmlns:w16cex="http://schemas.microsoft.com/office/word/2018/wordml/cex" xmlns:w16cid="http://schemas.microsoft.com/office/word/2016/wordml/cid" xmlns:w16="http://schemas.microsoft.com/office/word/2018/wordml" xmlns:w16sdtdh="http://schemas.microsoft.com/office/word/2020/wordml/sdtdatahash" xmlns:w16se="http://schemas.microsoft.com/office/word/2015/wordml/symex" xmlns:wpg="http://schemas.microsoft.com/office/word/2010/wordprocessingGroup" xmlns:wpi="http://schemas.microsoft.com/office/word/2010/wordprocessingInk" xmlns:wne="http://schemas.microsoft.com/office/word/2006/wordml" xmlns:wps="http://schemas.microsoft.com/office/word/2010/wordprocessingShape" mc:Ignorable="w14 w15 w16se w16cid w16 w16cex w16sdtdh wp14">
+<w:hdr xmlns:wpc="http://schemas.microsoft.com/office/word/2010/wordprocessingCanvas" xmlns:cx="http://schemas.microsoft.com/office/drawing/2014/chartex" xmlns:cx1="http://schemas.microsoft.com/office/drawing/2015/9/8/chartex" xmlns:cx2="http://schemas.microsoft.com/office/drawing/2015/10/21/chartex" xmlns:cx3="http://schemas.microsoft.com/office/drawing/2016/5/9/chartex" xmlns:cx4="http://schemas.microsoft.com/office/drawing/2016/5/10/chartex" xmlns:cx5="http://schemas.microsoft.com/office/drawing/2016/5/11/chartex" xmlns:cx6="http://schemas.microsoft.com/office/drawing/2016/5/12/chartex" xmlns:cx7="http://schemas.microsoft.com/office/drawing/2016/5/13/chartex" xmlns:cx8="http://schemas.microsoft.com/office/drawing/2016/5/14/chartex" xmlns:mc="http://schemas.openxmlformats.org/markup-compatibility/2006" xmlns:aink="http://schemas.microsoft.com/office/drawing/2016/ink" xmlns:am3d="http://schemas.microsoft.com/office/drawing/2017/model3d" xmlns:o="urn:schemas-microsoft-com:office:office" xmlns:oel="http://schemas.microsoft.com/office/2019/extlst" xmlns:r="http://schemas.openxmlformats.org/officeDocument/2006/relationships" xmlns:m="http://schemas.openxmlformats.org/officeDocument/2006/math" xmlns:v="urn:schemas-microsoft-com:vml" xmlns:wp14="http://schemas.microsoft.com/office/word/2010/wordprocessingDrawing" xmlns:wp="http://schemas.openxmlformats.org/drawingml/2006/wordprocessingDrawing" xmlns:w10="urn:schemas-microsoft-com:office:word" xmlns:w="http://schemas.openxmlformats.org/wordprocessingml/2006/main" xmlns:w14="http://schemas.microsoft.com/office/word/2010/wordml" xmlns:w15="http://schemas.microsoft.com/office/word/2012/wordml" xmlns:w16cex="http://schemas.microsoft.com/office/word/2018/wordml/cex" xmlns:w16cid="http://schemas.microsoft.com/office/word/2016/wordml/cid" xmlns:w16="http://schemas.microsoft.com/office/word/2018/wordml" xmlns:w16du="http://schemas.microsoft.com/office/word/2023/wordml/word16du" xmlns:w16sdtdh="http://schemas.microsoft.com/office/word/2020/wordml/sdtdatahash" xmlns:w16se="http://schemas.microsoft.com/office/word/2015/wordml/symex" xmlns:wpg="http://schemas.microsoft.com/office/word/2010/wordprocessingGroup" xmlns:wpi="http://schemas.microsoft.com/office/word/2010/wordprocessingInk" xmlns:wne="http://schemas.microsoft.com/office/word/2006/wordml" xmlns:wps="http://schemas.microsoft.com/office/word/2010/wordprocessingShape" mc:Ignorable="w14 w15 w16se w16cid w16 w16cex w16sdtdh w16du wp14">
   <w:sdt>
     <w:sdtPr>
       <w:rPr>
-        <w:rStyle w:val="PageNumber"/>
+        <w:rStyle w:val="a9"/>
       </w:rPr>
       <w:id w:val="1836029441"/>
       <w:docPartObj>
@@ -9009,27 +8555,27 @@
     <w:sdtContent>
       <w:p>
         <w:pPr>
-          <w:pStyle w:val="Header"/>
+          <w:pStyle w:val="a7"/>
           <w:framePr w:wrap="none" w:vAnchor="text" w:hAnchor="margin" w:xAlign="right" w:y="1"/>
           <w:rPr>
-            <w:rStyle w:val="PageNumber"/>
+            <w:rStyle w:val="a9"/>
           </w:rPr>
         </w:pPr>
         <w:r>
           <w:rPr>
-            <w:rStyle w:val="PageNumber"/>
+            <w:rStyle w:val="a9"/>
           </w:rPr>
           <w:fldChar w:fldCharType="begin"/>
         </w:r>
         <w:r>
           <w:rPr>
-            <w:rStyle w:val="PageNumber"/>
+            <w:rStyle w:val="a9"/>
           </w:rPr>
           <w:instrText xml:space="preserve"> PAGE </w:instrText>
         </w:r>
         <w:r>
           <w:rPr>
-            <w:rStyle w:val="PageNumber"/>
+            <w:rStyle w:val="a9"/>
           </w:rPr>
           <w:fldChar w:fldCharType="end"/>
         </w:r>
@@ -9038,7 +8584,7 @@
   </w:sdt>
   <w:p>
     <w:pPr>
-      <w:pStyle w:val="Header"/>
+      <w:pStyle w:val="a7"/>
       <w:ind w:right="360"/>
     </w:pPr>
   </w:p>
@@ -9046,11 +8592,11 @@
 </file>
 
 <file path=word/header2.xml><?xml version="1.0" encoding="utf-8"?>
-<w:hdr xmlns:wpc="http://schemas.microsoft.com/office/word/2010/wordprocessingCanvas" xmlns:cx="http://schemas.microsoft.com/office/drawing/2014/chartex" xmlns:cx1="http://schemas.microsoft.com/office/drawing/2015/9/8/chartex" xmlns:cx2="http://schemas.microsoft.com/office/drawing/2015/10/21/chartex" xmlns:cx3="http://schemas.microsoft.com/office/drawing/2016/5/9/chartex" xmlns:cx4="http://schemas.microsoft.com/office/drawing/2016/5/10/chartex" xmlns:cx5="http://schemas.microsoft.com/office/drawing/2016/5/11/chartex" xmlns:cx6="http://schemas.microsoft.com/office/drawing/2016/5/12/chartex" xmlns:cx7="http://schemas.microsoft.com/office/drawing/2016/5/13/chartex" xmlns:cx8="http://schemas.microsoft.com/office/drawing/2016/5/14/chartex" xmlns:mc="http://schemas.openxmlformats.org/markup-compatibility/2006" xmlns:aink="http://schemas.microsoft.com/office/drawing/2016/ink" xmlns:am3d="http://schemas.microsoft.com/office/drawing/2017/model3d" xmlns:o="urn:schemas-microsoft-com:office:office" xmlns:oel="http://schemas.microsoft.com/office/2019/extlst" xmlns:r="http://schemas.openxmlformats.org/officeDocument/2006/relationships" xmlns:m="http://schemas.openxmlformats.org/officeDocument/2006/math" xmlns:v="urn:schemas-microsoft-com:vml" xmlns:wp14="http://schemas.microsoft.com/office/word/2010/wordprocessingDrawing" xmlns:wp="http://schemas.openxmlformats.org/drawingml/2006/wordprocessingDrawing" xmlns:w10="urn:schemas-microsoft-com:office:word" xmlns:w="http://schemas.openxmlformats.org/wordprocessingml/2006/main" xmlns:w14="http://schemas.microsoft.com/office/word/2010/wordml" xmlns:w15="http://schemas.microsoft.com/office/word/2012/wordml" xmlns:w16cex="http://schemas.microsoft.com/office/word/2018/wordml/cex" xmlns:w16cid="http://schemas.microsoft.com/office/word/2016/wordml/cid" xmlns:w16="http://schemas.microsoft.com/office/word/2018/wordml" xmlns:w16sdtdh="http://schemas.microsoft.com/office/word/2020/wordml/sdtdatahash" xmlns:w16se="http://schemas.microsoft.com/office/word/2015/wordml/symex" xmlns:wpg="http://schemas.microsoft.com/office/word/2010/wordprocessingGroup" xmlns:wpi="http://schemas.microsoft.com/office/word/2010/wordprocessingInk" xmlns:wne="http://schemas.microsoft.com/office/word/2006/wordml" xmlns:wps="http://schemas.microsoft.com/office/word/2010/wordprocessingShape" mc:Ignorable="w14 w15 w16se w16cid w16 w16cex w16sdtdh wp14">
+<w:hdr xmlns:wpc="http://schemas.microsoft.com/office/word/2010/wordprocessingCanvas" xmlns:cx="http://schemas.microsoft.com/office/drawing/2014/chartex" xmlns:cx1="http://schemas.microsoft.com/office/drawing/2015/9/8/chartex" xmlns:cx2="http://schemas.microsoft.com/office/drawing/2015/10/21/chartex" xmlns:cx3="http://schemas.microsoft.com/office/drawing/2016/5/9/chartex" xmlns:cx4="http://schemas.microsoft.com/office/drawing/2016/5/10/chartex" xmlns:cx5="http://schemas.microsoft.com/office/drawing/2016/5/11/chartex" xmlns:cx6="http://schemas.microsoft.com/office/drawing/2016/5/12/chartex" xmlns:cx7="http://schemas.microsoft.com/office/drawing/2016/5/13/chartex" xmlns:cx8="http://schemas.microsoft.com/office/drawing/2016/5/14/chartex" xmlns:mc="http://schemas.openxmlformats.org/markup-compatibility/2006" xmlns:aink="http://schemas.microsoft.com/office/drawing/2016/ink" xmlns:am3d="http://schemas.microsoft.com/office/drawing/2017/model3d" xmlns:o="urn:schemas-microsoft-com:office:office" xmlns:oel="http://schemas.microsoft.com/office/2019/extlst" xmlns:r="http://schemas.openxmlformats.org/officeDocument/2006/relationships" xmlns:m="http://schemas.openxmlformats.org/officeDocument/2006/math" xmlns:v="urn:schemas-microsoft-com:vml" xmlns:wp14="http://schemas.microsoft.com/office/word/2010/wordprocessingDrawing" xmlns:wp="http://schemas.openxmlformats.org/drawingml/2006/wordprocessingDrawing" xmlns:w10="urn:schemas-microsoft-com:office:word" xmlns:w="http://schemas.openxmlformats.org/wordprocessingml/2006/main" xmlns:w14="http://schemas.microsoft.com/office/word/2010/wordml" xmlns:w15="http://schemas.microsoft.com/office/word/2012/wordml" xmlns:w16cex="http://schemas.microsoft.com/office/word/2018/wordml/cex" xmlns:w16cid="http://schemas.microsoft.com/office/word/2016/wordml/cid" xmlns:w16="http://schemas.microsoft.com/office/word/2018/wordml" xmlns:w16du="http://schemas.microsoft.com/office/word/2023/wordml/word16du" xmlns:w16sdtdh="http://schemas.microsoft.com/office/word/2020/wordml/sdtdatahash" xmlns:w16se="http://schemas.microsoft.com/office/word/2015/wordml/symex" xmlns:wpg="http://schemas.microsoft.com/office/word/2010/wordprocessingGroup" xmlns:wpi="http://schemas.microsoft.com/office/word/2010/wordprocessingInk" xmlns:wne="http://schemas.microsoft.com/office/word/2006/wordml" xmlns:wps="http://schemas.microsoft.com/office/word/2010/wordprocessingShape" mc:Ignorable="w14 w15 w16se w16cid w16 w16cex w16sdtdh w16du wp14">
   <w:sdt>
     <w:sdtPr>
       <w:rPr>
-        <w:rStyle w:val="PageNumber"/>
+        <w:rStyle w:val="a9"/>
       </w:rPr>
       <w:id w:val="-286123622"/>
       <w:docPartObj>
@@ -9061,40 +8607,40 @@
     <w:sdtContent>
       <w:p>
         <w:pPr>
-          <w:pStyle w:val="Header"/>
+          <w:pStyle w:val="a7"/>
           <w:framePr w:wrap="none" w:vAnchor="text" w:hAnchor="margin" w:xAlign="right" w:y="1"/>
           <w:rPr>
-            <w:rStyle w:val="PageNumber"/>
+            <w:rStyle w:val="a9"/>
           </w:rPr>
         </w:pPr>
         <w:r>
           <w:rPr>
-            <w:rStyle w:val="PageNumber"/>
+            <w:rStyle w:val="a9"/>
           </w:rPr>
           <w:fldChar w:fldCharType="begin"/>
         </w:r>
         <w:r>
           <w:rPr>
-            <w:rStyle w:val="PageNumber"/>
+            <w:rStyle w:val="a9"/>
           </w:rPr>
           <w:instrText xml:space="preserve"> PAGE </w:instrText>
         </w:r>
         <w:r>
           <w:rPr>
-            <w:rStyle w:val="PageNumber"/>
+            <w:rStyle w:val="a9"/>
           </w:rPr>
           <w:fldChar w:fldCharType="separate"/>
         </w:r>
         <w:r>
           <w:rPr>
-            <w:rStyle w:val="PageNumber"/>
+            <w:rStyle w:val="a9"/>
             <w:noProof/>
           </w:rPr>
           <w:t>3</w:t>
         </w:r>
         <w:r>
           <w:rPr>
-            <w:rStyle w:val="PageNumber"/>
+            <w:rStyle w:val="a9"/>
           </w:rPr>
           <w:fldChar w:fldCharType="end"/>
         </w:r>
@@ -9103,7 +8649,7 @@
   </w:sdt>
   <w:p>
     <w:pPr>
-      <w:pStyle w:val="Header"/>
+      <w:pStyle w:val="a7"/>
       <w:ind w:right="360"/>
     </w:pPr>
   </w:p>
@@ -9111,11 +8657,11 @@
 </file>
 
 <file path=word/header3.xml><?xml version="1.0" encoding="utf-8"?>
-<w:hdr xmlns:wpc="http://schemas.microsoft.com/office/word/2010/wordprocessingCanvas" xmlns:cx="http://schemas.microsoft.com/office/drawing/2014/chartex" xmlns:cx1="http://schemas.microsoft.com/office/drawing/2015/9/8/chartex" xmlns:cx2="http://schemas.microsoft.com/office/drawing/2015/10/21/chartex" xmlns:cx3="http://schemas.microsoft.com/office/drawing/2016/5/9/chartex" xmlns:cx4="http://schemas.microsoft.com/office/drawing/2016/5/10/chartex" xmlns:cx5="http://schemas.microsoft.com/office/drawing/2016/5/11/chartex" xmlns:cx6="http://schemas.microsoft.com/office/drawing/2016/5/12/chartex" xmlns:cx7="http://schemas.microsoft.com/office/drawing/2016/5/13/chartex" xmlns:cx8="http://schemas.microsoft.com/office/drawing/2016/5/14/chartex" xmlns:mc="http://schemas.openxmlformats.org/markup-compatibility/2006" xmlns:aink="http://schemas.microsoft.com/office/drawing/2016/ink" xmlns:am3d="http://schemas.microsoft.com/office/drawing/2017/model3d" xmlns:o="urn:schemas-microsoft-com:office:office" xmlns:oel="http://schemas.microsoft.com/office/2019/extlst" xmlns:r="http://schemas.openxmlformats.org/officeDocument/2006/relationships" xmlns:m="http://schemas.openxmlformats.org/officeDocument/2006/math" xmlns:v="urn:schemas-microsoft-com:vml" xmlns:wp14="http://schemas.microsoft.com/office/word/2010/wordprocessingDrawing" xmlns:wp="http://schemas.openxmlformats.org/drawingml/2006/wordprocessingDrawing" xmlns:w10="urn:schemas-microsoft-com:office:word" xmlns:w="http://schemas.openxmlformats.org/wordprocessingml/2006/main" xmlns:w14="http://schemas.microsoft.com/office/word/2010/wordml" xmlns:w15="http://schemas.microsoft.com/office/word/2012/wordml" xmlns:w16cex="http://schemas.microsoft.com/office/word/2018/wordml/cex" xmlns:w16cid="http://schemas.microsoft.com/office/word/2016/wordml/cid" xmlns:w16="http://schemas.microsoft.com/office/word/2018/wordml" xmlns:w16sdtdh="http://schemas.microsoft.com/office/word/2020/wordml/sdtdatahash" xmlns:w16se="http://schemas.microsoft.com/office/word/2015/wordml/symex" xmlns:wpg="http://schemas.microsoft.com/office/word/2010/wordprocessingGroup" xmlns:wpi="http://schemas.microsoft.com/office/word/2010/wordprocessingInk" xmlns:wne="http://schemas.microsoft.com/office/word/2006/wordml" xmlns:wps="http://schemas.microsoft.com/office/word/2010/wordprocessingShape" mc:Ignorable="w14 w15 w16se w16cid w16 w16cex w16sdtdh wp14">
+<w:hdr xmlns:wpc="http://schemas.microsoft.com/office/word/2010/wordprocessingCanvas" xmlns:cx="http://schemas.microsoft.com/office/drawing/2014/chartex" xmlns:cx1="http://schemas.microsoft.com/office/drawing/2015/9/8/chartex" xmlns:cx2="http://schemas.microsoft.com/office/drawing/2015/10/21/chartex" xmlns:cx3="http://schemas.microsoft.com/office/drawing/2016/5/9/chartex" xmlns:cx4="http://schemas.microsoft.com/office/drawing/2016/5/10/chartex" xmlns:cx5="http://schemas.microsoft.com/office/drawing/2016/5/11/chartex" xmlns:cx6="http://schemas.microsoft.com/office/drawing/2016/5/12/chartex" xmlns:cx7="http://schemas.microsoft.com/office/drawing/2016/5/13/chartex" xmlns:cx8="http://schemas.microsoft.com/office/drawing/2016/5/14/chartex" xmlns:mc="http://schemas.openxmlformats.org/markup-compatibility/2006" xmlns:aink="http://schemas.microsoft.com/office/drawing/2016/ink" xmlns:am3d="http://schemas.microsoft.com/office/drawing/2017/model3d" xmlns:o="urn:schemas-microsoft-com:office:office" xmlns:oel="http://schemas.microsoft.com/office/2019/extlst" xmlns:r="http://schemas.openxmlformats.org/officeDocument/2006/relationships" xmlns:m="http://schemas.openxmlformats.org/officeDocument/2006/math" xmlns:v="urn:schemas-microsoft-com:vml" xmlns:wp14="http://schemas.microsoft.com/office/word/2010/wordprocessingDrawing" xmlns:wp="http://schemas.openxmlformats.org/drawingml/2006/wordprocessingDrawing" xmlns:w10="urn:schemas-microsoft-com:office:word" xmlns:w="http://schemas.openxmlformats.org/wordprocessingml/2006/main" xmlns:w14="http://schemas.microsoft.com/office/word/2010/wordml" xmlns:w15="http://schemas.microsoft.com/office/word/2012/wordml" xmlns:w16cex="http://schemas.microsoft.com/office/word/2018/wordml/cex" xmlns:w16cid="http://schemas.microsoft.com/office/word/2016/wordml/cid" xmlns:w16="http://schemas.microsoft.com/office/word/2018/wordml" xmlns:w16du="http://schemas.microsoft.com/office/word/2023/wordml/word16du" xmlns:w16sdtdh="http://schemas.microsoft.com/office/word/2020/wordml/sdtdatahash" xmlns:w16se="http://schemas.microsoft.com/office/word/2015/wordml/symex" xmlns:wpg="http://schemas.microsoft.com/office/word/2010/wordprocessingGroup" xmlns:wpi="http://schemas.microsoft.com/office/word/2010/wordprocessingInk" xmlns:wne="http://schemas.microsoft.com/office/word/2006/wordml" xmlns:wps="http://schemas.microsoft.com/office/word/2010/wordprocessingShape" mc:Ignorable="w14 w15 w16se w16cid w16 w16cex w16sdtdh w16du wp14">
   <w:sdt>
     <w:sdtPr>
       <w:rPr>
-        <w:rStyle w:val="PageNumber"/>
+        <w:rStyle w:val="a9"/>
       </w:rPr>
       <w:id w:val="1210226370"/>
       <w:docPartObj>
@@ -9126,40 +8672,40 @@
     <w:sdtContent>
       <w:p>
         <w:pPr>
-          <w:pStyle w:val="Header"/>
+          <w:pStyle w:val="a7"/>
           <w:framePr w:wrap="none" w:vAnchor="text" w:hAnchor="margin" w:xAlign="right" w:y="1"/>
           <w:rPr>
-            <w:rStyle w:val="PageNumber"/>
+            <w:rStyle w:val="a9"/>
           </w:rPr>
         </w:pPr>
         <w:r>
           <w:rPr>
-            <w:rStyle w:val="PageNumber"/>
+            <w:rStyle w:val="a9"/>
           </w:rPr>
           <w:fldChar w:fldCharType="begin"/>
         </w:r>
         <w:r>
           <w:rPr>
-            <w:rStyle w:val="PageNumber"/>
+            <w:rStyle w:val="a9"/>
           </w:rPr>
           <w:instrText xml:space="preserve"> PAGE </w:instrText>
         </w:r>
         <w:r>
           <w:rPr>
-            <w:rStyle w:val="PageNumber"/>
+            <w:rStyle w:val="a9"/>
           </w:rPr>
           <w:fldChar w:fldCharType="separate"/>
         </w:r>
         <w:r>
           <w:rPr>
-            <w:rStyle w:val="PageNumber"/>
+            <w:rStyle w:val="a9"/>
             <w:noProof/>
           </w:rPr>
           <w:t>1</w:t>
         </w:r>
         <w:r>
           <w:rPr>
-            <w:rStyle w:val="PageNumber"/>
+            <w:rStyle w:val="a9"/>
           </w:rPr>
           <w:fldChar w:fldCharType="end"/>
         </w:r>
@@ -9168,7 +8714,7 @@
   </w:sdt>
   <w:p>
     <w:pPr>
-      <w:pStyle w:val="Header"/>
+      <w:pStyle w:val="a7"/>
       <w:ind w:right="360"/>
     </w:pPr>
   </w:p>
@@ -9176,7 +8722,7 @@
 </file>
 
 <file path=word/styles.xml><?xml version="1.0" encoding="utf-8"?>
-<w:styles xmlns:mc="http://schemas.openxmlformats.org/markup-compatibility/2006" xmlns:r="http://schemas.openxmlformats.org/officeDocument/2006/relationships" xmlns:w="http://schemas.openxmlformats.org/wordprocessingml/2006/main" xmlns:w14="http://schemas.microsoft.com/office/word/2010/wordml" xmlns:w15="http://schemas.microsoft.com/office/word/2012/wordml" xmlns:w16cex="http://schemas.microsoft.com/office/word/2018/wordml/cex" xmlns:w16cid="http://schemas.microsoft.com/office/word/2016/wordml/cid" xmlns:w16="http://schemas.microsoft.com/office/word/2018/wordml" xmlns:w16sdtdh="http://schemas.microsoft.com/office/word/2020/wordml/sdtdatahash" xmlns:w16se="http://schemas.microsoft.com/office/word/2015/wordml/symex" mc:Ignorable="w14 w15 w16se w16cid w16 w16cex w16sdtdh">
+<w:styles xmlns:mc="http://schemas.openxmlformats.org/markup-compatibility/2006" xmlns:r="http://schemas.openxmlformats.org/officeDocument/2006/relationships" xmlns:w="http://schemas.openxmlformats.org/wordprocessingml/2006/main" xmlns:w14="http://schemas.microsoft.com/office/word/2010/wordml" xmlns:w15="http://schemas.microsoft.com/office/word/2012/wordml" xmlns:w16cex="http://schemas.microsoft.com/office/word/2018/wordml/cex" xmlns:w16cid="http://schemas.microsoft.com/office/word/2016/wordml/cid" xmlns:w16="http://schemas.microsoft.com/office/word/2018/wordml" xmlns:w16du="http://schemas.microsoft.com/office/word/2023/wordml/word16du" xmlns:w16sdtdh="http://schemas.microsoft.com/office/word/2020/wordml/sdtdatahash" xmlns:w16se="http://schemas.microsoft.com/office/word/2015/wordml/symex" mc:Ignorable="w14 w15 w16se w16cid w16 w16cex w16sdtdh w16du">
   <w:docDefaults>
     <w:rPrDefault>
       <w:rPr>
@@ -9566,7 +9112,7 @@
     <w:lsdException w:name="Unresolved Mention" w:semiHidden="1" w:unhideWhenUsed="1"/>
     <w:lsdException w:name="Smart Link" w:semiHidden="1" w:unhideWhenUsed="1"/>
   </w:latentStyles>
-  <w:style w:type="paragraph" w:default="1" w:styleId="Normal">
+  <w:style w:type="paragraph" w:default="1" w:styleId="a">
     <w:name w:val="Normal"/>
     <w:qFormat/>
     <w:rsid w:val="003735DA"/>
@@ -9574,11 +9120,11 @@
       <w:rFonts w:ascii="Times New Roman" w:eastAsia="Times New Roman" w:hAnsi="Times New Roman" w:cs="Times New Roman"/>
     </w:rPr>
   </w:style>
-  <w:style w:type="paragraph" w:styleId="Heading1">
+  <w:style w:type="paragraph" w:styleId="1">
     <w:name w:val="heading 1"/>
-    <w:basedOn w:val="Normal"/>
-    <w:next w:val="Normal"/>
-    <w:link w:val="Heading1Char"/>
+    <w:basedOn w:val="a"/>
+    <w:next w:val="a"/>
+    <w:link w:val="10"/>
     <w:uiPriority w:val="9"/>
     <w:qFormat/>
     <w:rsid w:val="003735DA"/>
@@ -9594,11 +9140,11 @@
       <w:szCs w:val="40"/>
     </w:rPr>
   </w:style>
-  <w:style w:type="paragraph" w:styleId="Heading2">
+  <w:style w:type="paragraph" w:styleId="2">
     <w:name w:val="heading 2"/>
-    <w:basedOn w:val="Normal"/>
-    <w:next w:val="Normal"/>
-    <w:link w:val="Heading2Char"/>
+    <w:basedOn w:val="a"/>
+    <w:next w:val="a"/>
+    <w:link w:val="20"/>
     <w:uiPriority w:val="9"/>
     <w:unhideWhenUsed/>
     <w:qFormat/>
@@ -9616,11 +9162,11 @@
       <w:szCs w:val="32"/>
     </w:rPr>
   </w:style>
-  <w:style w:type="paragraph" w:styleId="Heading3">
+  <w:style w:type="paragraph" w:styleId="3">
     <w:name w:val="heading 3"/>
-    <w:basedOn w:val="Normal"/>
-    <w:next w:val="Normal"/>
-    <w:link w:val="Heading3Char"/>
+    <w:basedOn w:val="a"/>
+    <w:next w:val="a"/>
+    <w:link w:val="30"/>
     <w:uiPriority w:val="9"/>
     <w:unhideWhenUsed/>
     <w:qFormat/>
@@ -9637,13 +9183,13 @@
       <w:szCs w:val="28"/>
     </w:rPr>
   </w:style>
-  <w:style w:type="character" w:default="1" w:styleId="DefaultParagraphFont">
+  <w:style w:type="character" w:default="1" w:styleId="a0">
     <w:name w:val="Default Paragraph Font"/>
     <w:uiPriority w:val="1"/>
     <w:semiHidden/>
     <w:unhideWhenUsed/>
   </w:style>
-  <w:style w:type="table" w:default="1" w:styleId="TableNormal">
+  <w:style w:type="table" w:default="1" w:styleId="a1">
     <w:name w:val="Normal Table"/>
     <w:uiPriority w:val="99"/>
     <w:semiHidden/>
@@ -9658,16 +9204,16 @@
       </w:tblCellMar>
     </w:tblPr>
   </w:style>
-  <w:style w:type="numbering" w:default="1" w:styleId="NoList">
+  <w:style w:type="numbering" w:default="1" w:styleId="a2">
     <w:name w:val="No List"/>
     <w:uiPriority w:val="99"/>
     <w:semiHidden/>
     <w:unhideWhenUsed/>
   </w:style>
-  <w:style w:type="character" w:customStyle="1" w:styleId="Heading1Char">
-    <w:name w:val="Heading 1 Char"/>
-    <w:basedOn w:val="DefaultParagraphFont"/>
-    <w:link w:val="Heading1"/>
+  <w:style w:type="character" w:customStyle="1" w:styleId="10">
+    <w:name w:val="标题 1 字符"/>
+    <w:basedOn w:val="a0"/>
+    <w:link w:val="1"/>
     <w:uiPriority w:val="9"/>
     <w:rsid w:val="003735DA"/>
     <w:rPr>
@@ -9678,10 +9224,10 @@
       <w:lang w:val="en-AU"/>
     </w:rPr>
   </w:style>
-  <w:style w:type="character" w:customStyle="1" w:styleId="Heading2Char">
-    <w:name w:val="Heading 2 Char"/>
-    <w:basedOn w:val="DefaultParagraphFont"/>
-    <w:link w:val="Heading2"/>
+  <w:style w:type="character" w:customStyle="1" w:styleId="20">
+    <w:name w:val="标题 2 字符"/>
+    <w:basedOn w:val="a0"/>
+    <w:link w:val="2"/>
     <w:uiPriority w:val="9"/>
     <w:rsid w:val="003735DA"/>
     <w:rPr>
@@ -9692,10 +9238,10 @@
       <w:lang w:val="en-AU"/>
     </w:rPr>
   </w:style>
-  <w:style w:type="character" w:customStyle="1" w:styleId="Heading3Char">
-    <w:name w:val="Heading 3 Char"/>
-    <w:basedOn w:val="DefaultParagraphFont"/>
-    <w:link w:val="Heading3"/>
+  <w:style w:type="character" w:customStyle="1" w:styleId="30">
+    <w:name w:val="标题 3 字符"/>
+    <w:basedOn w:val="a0"/>
+    <w:link w:val="3"/>
     <w:uiPriority w:val="9"/>
     <w:rsid w:val="003735DA"/>
     <w:rPr>
@@ -9706,11 +9252,11 @@
       <w:lang w:val="en-AU"/>
     </w:rPr>
   </w:style>
-  <w:style w:type="paragraph" w:styleId="Title">
+  <w:style w:type="paragraph" w:styleId="a3">
     <w:name w:val="Title"/>
-    <w:basedOn w:val="Normal"/>
-    <w:next w:val="Normal"/>
-    <w:link w:val="TitleChar"/>
+    <w:basedOn w:val="a"/>
+    <w:next w:val="a"/>
+    <w:link w:val="a4"/>
     <w:uiPriority w:val="10"/>
     <w:qFormat/>
     <w:rsid w:val="003735DA"/>
@@ -9726,10 +9272,10 @@
       <w:szCs w:val="52"/>
     </w:rPr>
   </w:style>
-  <w:style w:type="character" w:customStyle="1" w:styleId="TitleChar">
-    <w:name w:val="Title Char"/>
-    <w:basedOn w:val="DefaultParagraphFont"/>
-    <w:link w:val="Title"/>
+  <w:style w:type="character" w:customStyle="1" w:styleId="a4">
+    <w:name w:val="标题 字符"/>
+    <w:basedOn w:val="a0"/>
+    <w:link w:val="a3"/>
     <w:uiPriority w:val="10"/>
     <w:rsid w:val="003735DA"/>
     <w:rPr>
@@ -9740,10 +9286,10 @@
       <w:lang w:val="en-AU"/>
     </w:rPr>
   </w:style>
-  <w:style w:type="paragraph" w:styleId="NormalWeb">
+  <w:style w:type="paragraph" w:styleId="a5">
     <w:name w:val="Normal (Web)"/>
-    <w:basedOn w:val="Normal"/>
-    <w:link w:val="NormalWebChar"/>
+    <w:basedOn w:val="a"/>
+    <w:link w:val="a6"/>
     <w:uiPriority w:val="99"/>
     <w:unhideWhenUsed/>
     <w:rsid w:val="003735DA"/>
@@ -9751,10 +9297,10 @@
       <w:spacing w:before="100" w:beforeAutospacing="1" w:afterAutospacing="1"/>
     </w:pPr>
   </w:style>
-  <w:style w:type="character" w:customStyle="1" w:styleId="NormalWebChar">
-    <w:name w:val="Normal (Web) Char"/>
-    <w:basedOn w:val="DefaultParagraphFont"/>
-    <w:link w:val="NormalWeb"/>
+  <w:style w:type="character" w:customStyle="1" w:styleId="a6">
+    <w:name w:val="普通(网站) 字符"/>
+    <w:basedOn w:val="a0"/>
+    <w:link w:val="a5"/>
     <w:uiPriority w:val="99"/>
     <w:rsid w:val="003735DA"/>
     <w:rPr>
@@ -9764,7 +9310,7 @@
   </w:style>
   <w:style w:type="paragraph" w:customStyle="1" w:styleId="Table">
     <w:name w:val="Table"/>
-    <w:basedOn w:val="Normal"/>
+    <w:basedOn w:val="a"/>
     <w:link w:val="Table0"/>
     <w:qFormat/>
     <w:rsid w:val="003735DA"/>
@@ -9773,18 +9319,18 @@
       <w:ind w:left="709" w:hanging="709"/>
     </w:pPr>
     <w:rPr>
-      <w:rFonts w:eastAsia="SimSun"/>
+      <w:rFonts w:eastAsia="宋体"/>
       <w:b/>
       <w:bCs/>
     </w:rPr>
   </w:style>
   <w:style w:type="character" w:customStyle="1" w:styleId="Table0">
     <w:name w:val="Table 字符"/>
-    <w:basedOn w:val="DefaultParagraphFont"/>
+    <w:basedOn w:val="a0"/>
     <w:link w:val="Table"/>
     <w:rsid w:val="003735DA"/>
     <w:rPr>
-      <w:rFonts w:ascii="Times New Roman" w:eastAsia="SimSun" w:hAnsi="Times New Roman" w:cs="Times New Roman"/>
+      <w:rFonts w:ascii="Times New Roman" w:eastAsia="宋体" w:hAnsi="Times New Roman" w:cs="Times New Roman"/>
       <w:b/>
       <w:bCs/>
       <w:lang w:val="en-AU"/>
@@ -9792,7 +9338,7 @@
   </w:style>
   <w:style w:type="paragraph" w:customStyle="1" w:styleId="Fig">
     <w:name w:val="Fig."/>
-    <w:basedOn w:val="Normal"/>
+    <w:basedOn w:val="a"/>
     <w:link w:val="Fig0"/>
     <w:qFormat/>
     <w:rsid w:val="003735DA"/>
@@ -9805,7 +9351,7 @@
   </w:style>
   <w:style w:type="character" w:customStyle="1" w:styleId="Fig0">
     <w:name w:val="Fig. 字符"/>
-    <w:basedOn w:val="DefaultParagraphFont"/>
+    <w:basedOn w:val="a0"/>
     <w:link w:val="Fig"/>
     <w:rsid w:val="003735DA"/>
     <w:rPr>
@@ -9814,10 +9360,10 @@
       <w:lang w:val="en-AU"/>
     </w:rPr>
   </w:style>
-  <w:style w:type="paragraph" w:styleId="Header">
+  <w:style w:type="paragraph" w:styleId="a7">
     <w:name w:val="header"/>
-    <w:basedOn w:val="Normal"/>
-    <w:link w:val="HeaderChar"/>
+    <w:basedOn w:val="a"/>
+    <w:link w:val="a8"/>
     <w:uiPriority w:val="99"/>
     <w:unhideWhenUsed/>
     <w:rsid w:val="003735DA"/>
@@ -9828,28 +9374,28 @@
       </w:tabs>
     </w:pPr>
   </w:style>
-  <w:style w:type="character" w:customStyle="1" w:styleId="HeaderChar">
-    <w:name w:val="Header Char"/>
-    <w:basedOn w:val="DefaultParagraphFont"/>
-    <w:link w:val="Header"/>
+  <w:style w:type="character" w:customStyle="1" w:styleId="a8">
+    <w:name w:val="页眉 字符"/>
+    <w:basedOn w:val="a0"/>
+    <w:link w:val="a7"/>
     <w:uiPriority w:val="99"/>
     <w:rsid w:val="003735DA"/>
     <w:rPr>
       <w:rFonts w:ascii="Times New Roman" w:eastAsia="Times New Roman" w:hAnsi="Times New Roman" w:cs="Times New Roman"/>
     </w:rPr>
   </w:style>
-  <w:style w:type="character" w:styleId="PageNumber">
+  <w:style w:type="character" w:styleId="a9">
     <w:name w:val="page number"/>
-    <w:basedOn w:val="DefaultParagraphFont"/>
+    <w:basedOn w:val="a0"/>
     <w:uiPriority w:val="99"/>
     <w:semiHidden/>
     <w:unhideWhenUsed/>
     <w:rsid w:val="003735DA"/>
   </w:style>
-  <w:style w:type="paragraph" w:styleId="Footer">
+  <w:style w:type="paragraph" w:styleId="aa">
     <w:name w:val="footer"/>
-    <w:basedOn w:val="Normal"/>
-    <w:link w:val="FooterChar"/>
+    <w:basedOn w:val="a"/>
+    <w:link w:val="ab"/>
     <w:uiPriority w:val="99"/>
     <w:unhideWhenUsed/>
     <w:rsid w:val="003735DA"/>
@@ -9860,19 +9406,19 @@
       </w:tabs>
     </w:pPr>
   </w:style>
-  <w:style w:type="character" w:customStyle="1" w:styleId="FooterChar">
-    <w:name w:val="Footer Char"/>
-    <w:basedOn w:val="DefaultParagraphFont"/>
-    <w:link w:val="Footer"/>
+  <w:style w:type="character" w:customStyle="1" w:styleId="ab">
+    <w:name w:val="页脚 字符"/>
+    <w:basedOn w:val="a0"/>
+    <w:link w:val="aa"/>
     <w:uiPriority w:val="99"/>
     <w:rsid w:val="003735DA"/>
     <w:rPr>
       <w:rFonts w:ascii="Times New Roman" w:eastAsia="Times New Roman" w:hAnsi="Times New Roman" w:cs="Times New Roman"/>
     </w:rPr>
   </w:style>
-  <w:style w:type="character" w:styleId="Hyperlink">
+  <w:style w:type="character" w:styleId="ac">
     <w:name w:val="Hyperlink"/>
-    <w:basedOn w:val="DefaultParagraphFont"/>
+    <w:basedOn w:val="a0"/>
     <w:uiPriority w:val="99"/>
     <w:unhideWhenUsed/>
     <w:rsid w:val="00F5014E"/>
@@ -9881,9 +9427,9 @@
       <w:u w:val="single"/>
     </w:rPr>
   </w:style>
-  <w:style w:type="character" w:styleId="UnresolvedMention">
+  <w:style w:type="character" w:styleId="ad">
     <w:name w:val="Unresolved Mention"/>
-    <w:basedOn w:val="DefaultParagraphFont"/>
+    <w:basedOn w:val="a0"/>
     <w:uiPriority w:val="99"/>
     <w:semiHidden/>
     <w:unhideWhenUsed/>
@@ -9895,14 +9441,14 @@
   </w:style>
   <w:style w:type="paragraph" w:customStyle="1" w:styleId="EndNoteBibliography">
     <w:name w:val="EndNote Bibliography"/>
-    <w:basedOn w:val="Normal"/>
+    <w:basedOn w:val="a"/>
     <w:link w:val="EndNoteBibliographyChar"/>
     <w:qFormat/>
     <w:rsid w:val="00F5014E"/>
   </w:style>
   <w:style w:type="character" w:customStyle="1" w:styleId="EndNoteBibliographyChar">
     <w:name w:val="EndNote Bibliography Char"/>
-    <w:basedOn w:val="DefaultParagraphFont"/>
+    <w:basedOn w:val="a0"/>
     <w:link w:val="EndNoteBibliography"/>
     <w:qFormat/>
     <w:rsid w:val="00F5014E"/>

</xml_diff>